<commit_message>
Further testing and fixing
</commit_message>
<xml_diff>
--- a/Dziennik_wydatkow_majatrebacz_v3.docx
+++ b/Dziennik_wydatkow_majatrebacz_v3.docx
@@ -1032,7 +1032,7 @@
                 <w:webHidden/>
                 <w:sz w:val="24"/>
               </w:rPr>
-              <w:t>5</w:t>
+              <w:t>6</w:t>
             </w:r>
             <w:r>
               <w:rPr>
@@ -1129,7 +1129,7 @@
                 <w:webHidden/>
                 <w:sz w:val="24"/>
               </w:rPr>
-              <w:t>5</w:t>
+              <w:t>6</w:t>
             </w:r>
             <w:r>
               <w:rPr>
@@ -1226,7 +1226,7 @@
                 <w:webHidden/>
                 <w:sz w:val="24"/>
               </w:rPr>
-              <w:t>5</w:t>
+              <w:t>6</w:t>
             </w:r>
             <w:r>
               <w:rPr>
@@ -1419,7 +1419,7 @@
                 <w:webHidden/>
                 <w:sz w:val="24"/>
               </w:rPr>
-              <w:t>6</w:t>
+              <w:t>7</w:t>
             </w:r>
             <w:r>
               <w:rPr>
@@ -1449,120 +1449,115 @@
       </w:pPr>
       <w:bookmarkStart w:id="0" w:name="_Toc471576100"/>
       <w:r>
-        <w:t>Informacj</w:t>
-      </w:r>
-      <w:bookmarkStart w:id="1" w:name="_GoBack"/>
+        <w:t>Informacje ogólne</w:t>
+      </w:r>
+      <w:bookmarkEnd w:id="0"/>
+    </w:p>
+    <w:p>
+      <w:pPr>
+        <w:jc w:val="both"/>
+        <w:rPr>
+          <w:rFonts w:cstheme="minorHAnsi"/>
+          <w:sz w:val="24"/>
+          <w:szCs w:val="20"/>
+        </w:rPr>
+      </w:pPr>
+      <w:r>
+        <w:rPr>
+          <w:rFonts w:cstheme="minorHAnsi"/>
+          <w:sz w:val="24"/>
+          <w:szCs w:val="20"/>
+        </w:rPr>
+        <w:t xml:space="preserve">Celem niniejszego projektu jest zrealizowanie </w:t>
+      </w:r>
+      <w:r>
+        <w:rPr>
+          <w:rFonts w:cstheme="minorHAnsi"/>
+          <w:sz w:val="24"/>
+          <w:szCs w:val="20"/>
+        </w:rPr>
+        <w:t>programu służącego jako</w:t>
+      </w:r>
+      <w:r>
+        <w:rPr>
+          <w:rFonts w:cstheme="minorHAnsi"/>
+          <w:sz w:val="24"/>
+          <w:szCs w:val="20"/>
+        </w:rPr>
+        <w:t xml:space="preserve"> rejestr personalnych wydatków oraz przychodów.</w:t>
+      </w:r>
+    </w:p>
+    <w:p>
+      <w:pPr>
+        <w:jc w:val="both"/>
+        <w:rPr>
+          <w:rFonts w:cstheme="minorHAnsi"/>
+          <w:sz w:val="24"/>
+          <w:szCs w:val="20"/>
+        </w:rPr>
+      </w:pPr>
+      <w:r>
+        <w:rPr>
+          <w:rFonts w:cstheme="minorHAnsi"/>
+          <w:sz w:val="24"/>
+          <w:szCs w:val="20"/>
+        </w:rPr>
+        <w:t>Program ma za zadanie umożliwić dodawanie wpisów o dokonanych zakupach (tytuł, data, kwota, kategoria)</w:t>
+      </w:r>
+      <w:r>
+        <w:rPr>
+          <w:rFonts w:cstheme="minorHAnsi"/>
+          <w:sz w:val="24"/>
+          <w:szCs w:val="20"/>
+        </w:rPr>
+        <w:t xml:space="preserve"> oraz dochodach</w:t>
+      </w:r>
+      <w:r>
+        <w:rPr>
+          <w:rFonts w:cstheme="minorHAnsi"/>
+          <w:sz w:val="24"/>
+          <w:szCs w:val="20"/>
+        </w:rPr>
+        <w:t>, ich późniejszej edycji, a także generowanie zestawień dotyczących wydatków.</w:t>
+      </w:r>
+      <w:r>
+        <w:rPr>
+          <w:rFonts w:cstheme="minorHAnsi"/>
+          <w:sz w:val="24"/>
+          <w:szCs w:val="20"/>
+        </w:rPr>
+        <w:t xml:space="preserve"> Przychód jest technicznie traktowany jako specjalna kategoria wydatku. </w:t>
+      </w:r>
+    </w:p>
+    <w:p>
+      <w:pPr>
+        <w:spacing w:after="360"/>
+        <w:jc w:val="both"/>
+        <w:rPr>
+          <w:rFonts w:cstheme="minorHAnsi"/>
+          <w:sz w:val="24"/>
+          <w:szCs w:val="20"/>
+        </w:rPr>
+      </w:pPr>
+      <w:r>
+        <w:rPr>
+          <w:rFonts w:cstheme="minorHAnsi"/>
+          <w:sz w:val="24"/>
+          <w:szCs w:val="20"/>
+        </w:rPr>
+        <w:t>Będzie to aplikacja konsolowa, a komunikacja z użytkownikiem będzie się odbywała za pomocą wyznaczonych komend.</w:t>
+      </w:r>
+    </w:p>
+    <w:p>
+      <w:pPr>
+        <w:pStyle w:val="Nagwek1"/>
+        <w:jc w:val="both"/>
+      </w:pPr>
+      <w:bookmarkStart w:id="1" w:name="_Toc471576101"/>
+      <w:r>
+        <w:t>Specyfikacja wymagań funkcjonalnych</w:t>
+      </w:r>
       <w:bookmarkEnd w:id="1"/>
-      <w:r>
-        <w:t>e ogólne</w:t>
-      </w:r>
-      <w:bookmarkEnd w:id="0"/>
-    </w:p>
-    <w:p>
-      <w:pPr>
-        <w:jc w:val="both"/>
-        <w:rPr>
-          <w:rFonts w:cstheme="minorHAnsi"/>
-          <w:sz w:val="24"/>
-          <w:szCs w:val="20"/>
-        </w:rPr>
-      </w:pPr>
-      <w:r>
-        <w:rPr>
-          <w:rFonts w:cstheme="minorHAnsi"/>
-          <w:sz w:val="24"/>
-          <w:szCs w:val="20"/>
-        </w:rPr>
-        <w:t xml:space="preserve">Celem niniejszego projektu jest zrealizowanie </w:t>
-      </w:r>
-      <w:r>
-        <w:rPr>
-          <w:rFonts w:cstheme="minorHAnsi"/>
-          <w:sz w:val="24"/>
-          <w:szCs w:val="20"/>
-        </w:rPr>
-        <w:t>programu służącego jako</w:t>
-      </w:r>
-      <w:r>
-        <w:rPr>
-          <w:rFonts w:cstheme="minorHAnsi"/>
-          <w:sz w:val="24"/>
-          <w:szCs w:val="20"/>
-        </w:rPr>
-        <w:t xml:space="preserve"> rejestr personalnych wydatków oraz przychodów.</w:t>
-      </w:r>
-    </w:p>
-    <w:p>
-      <w:pPr>
-        <w:jc w:val="both"/>
-        <w:rPr>
-          <w:rFonts w:cstheme="minorHAnsi"/>
-          <w:sz w:val="24"/>
-          <w:szCs w:val="20"/>
-        </w:rPr>
-      </w:pPr>
-      <w:r>
-        <w:rPr>
-          <w:rFonts w:cstheme="minorHAnsi"/>
-          <w:sz w:val="24"/>
-          <w:szCs w:val="20"/>
-        </w:rPr>
-        <w:t>Program ma za zadanie umożliwić dodawanie wpisów o dokonanych zakupach (tytuł, data, kwota, kategoria)</w:t>
-      </w:r>
-      <w:r>
-        <w:rPr>
-          <w:rFonts w:cstheme="minorHAnsi"/>
-          <w:sz w:val="24"/>
-          <w:szCs w:val="20"/>
-        </w:rPr>
-        <w:t xml:space="preserve"> oraz dochodach</w:t>
-      </w:r>
-      <w:r>
-        <w:rPr>
-          <w:rFonts w:cstheme="minorHAnsi"/>
-          <w:sz w:val="24"/>
-          <w:szCs w:val="20"/>
-        </w:rPr>
-        <w:t>, ich późniejszej edycji, a także generowanie zestawień dotyczących wydatków.</w:t>
-      </w:r>
-      <w:r>
-        <w:rPr>
-          <w:rFonts w:cstheme="minorHAnsi"/>
-          <w:sz w:val="24"/>
-          <w:szCs w:val="20"/>
-        </w:rPr>
-        <w:t xml:space="preserve"> Przychód jest technicznie traktowany jako specjalna kategoria wydatku. </w:t>
-      </w:r>
-    </w:p>
-    <w:p>
-      <w:pPr>
-        <w:spacing w:after="360"/>
-        <w:jc w:val="both"/>
-        <w:rPr>
-          <w:rFonts w:cstheme="minorHAnsi"/>
-          <w:sz w:val="24"/>
-          <w:szCs w:val="20"/>
-        </w:rPr>
-      </w:pPr>
-      <w:r>
-        <w:rPr>
-          <w:rFonts w:cstheme="minorHAnsi"/>
-          <w:sz w:val="24"/>
-          <w:szCs w:val="20"/>
-        </w:rPr>
-        <w:t>Będzie to aplikacja konsolowa, a komunikacja z użytkownikiem będzie się odbywała za pomocą wyznaczonych komend.</w:t>
-      </w:r>
-    </w:p>
-    <w:p>
-      <w:pPr>
-        <w:pStyle w:val="Nagwek1"/>
-        <w:jc w:val="both"/>
-      </w:pPr>
-      <w:bookmarkStart w:id="2" w:name="_Toc471576101"/>
-      <w:r>
-        <w:t>Specyfikacja wymagań funkcjonalnych</w:t>
-      </w:r>
-      <w:bookmarkEnd w:id="2"/>
     </w:p>
     <w:p>
       <w:pPr>
@@ -1917,7 +1912,13 @@
         <w:rPr>
           <w:sz w:val="24"/>
         </w:rPr>
-        <w:t xml:space="preserve">sumę wydatków oraz </w:t>
+        <w:t xml:space="preserve">sumę wydatków, ich ilość </w:t>
+      </w:r>
+      <w:r>
+        <w:rPr>
+          <w:sz w:val="24"/>
+        </w:rPr>
+        <w:t xml:space="preserve">oraz </w:t>
       </w:r>
       <w:r>
         <w:rPr>
@@ -1942,11 +1943,11 @@
         <w:pStyle w:val="Nagwek1"/>
         <w:jc w:val="both"/>
       </w:pPr>
-      <w:bookmarkStart w:id="3" w:name="_Toc471576102"/>
+      <w:bookmarkStart w:id="2" w:name="_Toc471576102"/>
       <w:r>
         <w:t>Komunikacja z użytkownikiem</w:t>
       </w:r>
-      <w:bookmarkEnd w:id="3"/>
+      <w:bookmarkEnd w:id="2"/>
     </w:p>
     <w:p>
       <w:pPr>
@@ -2680,225 +2681,240 @@
         <w:pStyle w:val="Nagwek1"/>
         <w:jc w:val="both"/>
       </w:pPr>
-      <w:bookmarkStart w:id="4" w:name="_Toc471576103"/>
+      <w:bookmarkStart w:id="3" w:name="_Toc471576103"/>
       <w:r>
         <w:t>Przechowywanie danych</w:t>
       </w:r>
+      <w:bookmarkEnd w:id="3"/>
+    </w:p>
+    <w:p>
+      <w:pPr>
+        <w:jc w:val="both"/>
+        <w:rPr>
+          <w:sz w:val="24"/>
+        </w:rPr>
+      </w:pPr>
+      <w:r>
+        <w:rPr>
+          <w:sz w:val="24"/>
+        </w:rPr>
+        <w:t xml:space="preserve">Pamiętanie dane to </w:t>
+      </w:r>
+      <w:r>
+        <w:rPr>
+          <w:sz w:val="24"/>
+        </w:rPr>
+        <w:t>lista obiektów</w:t>
+      </w:r>
+      <w:r>
+        <w:rPr>
+          <w:sz w:val="24"/>
+        </w:rPr>
+        <w:t xml:space="preserve"> klasy </w:t>
+      </w:r>
+      <w:proofErr w:type="spellStart"/>
+      <w:r>
+        <w:rPr>
+          <w:sz w:val="24"/>
+        </w:rPr>
+        <w:t>Expense</w:t>
+      </w:r>
+      <w:proofErr w:type="spellEnd"/>
+      <w:r>
+        <w:rPr>
+          <w:sz w:val="24"/>
+        </w:rPr>
+        <w:t xml:space="preserve"> </w:t>
+      </w:r>
+      <w:proofErr w:type="spellStart"/>
+      <w:r>
+        <w:rPr>
+          <w:sz w:val="24"/>
+        </w:rPr>
+        <w:t>t.j</w:t>
+      </w:r>
+      <w:proofErr w:type="spellEnd"/>
+      <w:r>
+        <w:rPr>
+          <w:sz w:val="24"/>
+        </w:rPr>
+        <w:t>. informacje o wydatku takie jak: Data transakcji, Tytuł, Kwota, Kategoria,  Komentarz.</w:t>
+      </w:r>
+    </w:p>
+    <w:p>
+      <w:pPr>
+        <w:spacing w:after="120"/>
+        <w:jc w:val="both"/>
+        <w:rPr>
+          <w:sz w:val="24"/>
+        </w:rPr>
+      </w:pPr>
+      <w:r>
+        <w:rPr>
+          <w:sz w:val="24"/>
+        </w:rPr>
+        <w:t xml:space="preserve">Zapis oraz odczyt danych odbywać się będzie za pomocą mechanizmu </w:t>
+      </w:r>
+      <w:proofErr w:type="spellStart"/>
+      <w:r>
+        <w:rPr>
+          <w:sz w:val="24"/>
+        </w:rPr>
+        <w:t>serializacji</w:t>
+      </w:r>
+      <w:proofErr w:type="spellEnd"/>
+      <w:r>
+        <w:rPr>
+          <w:sz w:val="24"/>
+        </w:rPr>
+        <w:t xml:space="preserve">. Przechowywane będą w pliku </w:t>
+      </w:r>
+      <w:r>
+        <w:rPr>
+          <w:sz w:val="24"/>
+        </w:rPr>
+        <w:t>typu XML</w:t>
+      </w:r>
+      <w:r>
+        <w:rPr>
+          <w:sz w:val="24"/>
+        </w:rPr>
+        <w:t>,</w:t>
+      </w:r>
+      <w:r>
+        <w:rPr>
+          <w:sz w:val="24"/>
+        </w:rPr>
+        <w:t xml:space="preserve"> przy użyciu </w:t>
+      </w:r>
+      <w:proofErr w:type="spellStart"/>
+      <w:r>
+        <w:rPr>
+          <w:sz w:val="24"/>
+        </w:rPr>
+        <w:t>DataContractSerializer</w:t>
+      </w:r>
+      <w:proofErr w:type="spellEnd"/>
+      <w:r>
+        <w:rPr>
+          <w:sz w:val="24"/>
+        </w:rPr>
+        <w:t>,</w:t>
+      </w:r>
+      <w:r>
+        <w:rPr>
+          <w:sz w:val="24"/>
+        </w:rPr>
+        <w:t xml:space="preserve"> </w:t>
+      </w:r>
+      <w:r>
+        <w:rPr>
+          <w:sz w:val="24"/>
+        </w:rPr>
+        <w:t>o nazwie odpowiadającej nazwie użytkownika</w:t>
+      </w:r>
+      <w:r>
+        <w:rPr>
+          <w:sz w:val="24"/>
+        </w:rPr>
+        <w:t>. Na początku działania programu dane będ</w:t>
+      </w:r>
+      <w:r>
+        <w:rPr>
+          <w:sz w:val="24"/>
+        </w:rPr>
+        <w:t xml:space="preserve">ą pobierane i </w:t>
+      </w:r>
+      <w:proofErr w:type="spellStart"/>
+      <w:r>
+        <w:rPr>
+          <w:sz w:val="24"/>
+        </w:rPr>
+        <w:lastRenderedPageBreak/>
+        <w:t>deserializowane</w:t>
+      </w:r>
+      <w:proofErr w:type="spellEnd"/>
+      <w:r>
+        <w:rPr>
+          <w:sz w:val="24"/>
+        </w:rPr>
+        <w:t xml:space="preserve"> z </w:t>
+      </w:r>
+      <w:r>
+        <w:rPr>
+          <w:sz w:val="24"/>
+        </w:rPr>
+        <w:t xml:space="preserve">pliku. Po każdej edycji odbywać się będzie </w:t>
+      </w:r>
+      <w:proofErr w:type="spellStart"/>
+      <w:r>
+        <w:rPr>
+          <w:sz w:val="24"/>
+        </w:rPr>
+        <w:t>serializacja</w:t>
+      </w:r>
+      <w:proofErr w:type="spellEnd"/>
+      <w:r>
+        <w:rPr>
+          <w:sz w:val="24"/>
+        </w:rPr>
+        <w:t xml:space="preserve"> i ponowny zapis danych. </w:t>
+      </w:r>
+    </w:p>
+    <w:p>
+      <w:pPr>
+        <w:spacing w:after="120"/>
+        <w:jc w:val="both"/>
+        <w:rPr>
+          <w:sz w:val="24"/>
+        </w:rPr>
+      </w:pPr>
+      <w:r>
+        <w:rPr>
+          <w:sz w:val="24"/>
+        </w:rPr>
+        <w:t>Dodatkowo w oddzielnym pliku typu pamiętana będzie lista użytkowników wraz z ich hasłami.</w:t>
+      </w:r>
+    </w:p>
+    <w:p>
+      <w:pPr>
+        <w:spacing w:after="480"/>
+        <w:jc w:val="both"/>
+        <w:rPr>
+          <w:sz w:val="24"/>
+        </w:rPr>
+      </w:pPr>
+      <w:r>
+        <w:rPr>
+          <w:sz w:val="24"/>
+        </w:rPr>
+        <w:t>Lokalizacją plików jest folder bieżący działania programu.</w:t>
+      </w:r>
+    </w:p>
+    <w:p>
+      <w:pPr>
+        <w:pStyle w:val="Nagwek1"/>
+        <w:jc w:val="both"/>
+      </w:pPr>
+      <w:bookmarkStart w:id="4" w:name="_Toc471576104"/>
+      <w:r>
+        <w:t>Struktura programu</w:t>
+      </w:r>
+      <w:r>
+        <w:t xml:space="preserve"> - klasy</w:t>
+      </w:r>
       <w:bookmarkEnd w:id="4"/>
     </w:p>
     <w:p>
       <w:pPr>
-        <w:jc w:val="both"/>
-        <w:rPr>
-          <w:sz w:val="24"/>
-        </w:rPr>
-      </w:pPr>
-      <w:r>
-        <w:rPr>
-          <w:sz w:val="24"/>
-        </w:rPr>
-        <w:t xml:space="preserve">Pamiętanie dane to </w:t>
-      </w:r>
-      <w:r>
-        <w:rPr>
-          <w:sz w:val="24"/>
-        </w:rPr>
-        <w:t>lista obiektów</w:t>
-      </w:r>
-      <w:r>
-        <w:rPr>
-          <w:sz w:val="24"/>
-        </w:rPr>
-        <w:t xml:space="preserve"> klasy </w:t>
-      </w:r>
+        <w:pStyle w:val="Nagwek2"/>
+      </w:pPr>
+      <w:bookmarkStart w:id="5" w:name="_Toc471576105"/>
       <w:proofErr w:type="spellStart"/>
       <w:r>
-        <w:rPr>
-          <w:sz w:val="24"/>
-        </w:rPr>
         <w:t>Expense</w:t>
       </w:r>
-      <w:proofErr w:type="spellEnd"/>
-      <w:r>
-        <w:rPr>
-          <w:sz w:val="24"/>
-        </w:rPr>
-        <w:t xml:space="preserve"> </w:t>
-      </w:r>
-      <w:proofErr w:type="spellStart"/>
-      <w:r>
-        <w:rPr>
-          <w:sz w:val="24"/>
-        </w:rPr>
-        <w:t>t.j</w:t>
-      </w:r>
-      <w:proofErr w:type="spellEnd"/>
-      <w:r>
-        <w:rPr>
-          <w:sz w:val="24"/>
-        </w:rPr>
-        <w:t>. informacje o wydatku takie jak: Data transakcji, Tytuł, Kwota, Kategoria,  Komentarz.</w:t>
-      </w:r>
-    </w:p>
-    <w:p>
-      <w:pPr>
-        <w:spacing w:after="120"/>
-        <w:jc w:val="both"/>
-        <w:rPr>
-          <w:sz w:val="24"/>
-        </w:rPr>
-      </w:pPr>
-      <w:r>
-        <w:rPr>
-          <w:sz w:val="24"/>
-        </w:rPr>
-        <w:t xml:space="preserve">Zapis oraz odczyt danych odbywać się będzie za pomocą mechanizmu </w:t>
-      </w:r>
-      <w:proofErr w:type="spellStart"/>
-      <w:r>
-        <w:rPr>
-          <w:sz w:val="24"/>
-        </w:rPr>
-        <w:t>serializacji</w:t>
-      </w:r>
-      <w:proofErr w:type="spellEnd"/>
-      <w:r>
-        <w:rPr>
-          <w:sz w:val="24"/>
-        </w:rPr>
-        <w:t xml:space="preserve">. Przechowywane będą w pliku </w:t>
-      </w:r>
-      <w:r>
-        <w:rPr>
-          <w:sz w:val="24"/>
-        </w:rPr>
-        <w:t>typu XML</w:t>
-      </w:r>
-      <w:r>
-        <w:rPr>
-          <w:sz w:val="24"/>
-        </w:rPr>
-        <w:t>,</w:t>
-      </w:r>
-      <w:r>
-        <w:rPr>
-          <w:sz w:val="24"/>
-        </w:rPr>
-        <w:t xml:space="preserve"> przy użyciu </w:t>
-      </w:r>
-      <w:proofErr w:type="spellStart"/>
-      <w:r>
-        <w:rPr>
-          <w:sz w:val="24"/>
-        </w:rPr>
-        <w:t>DataContractSerializer</w:t>
-      </w:r>
-      <w:proofErr w:type="spellEnd"/>
-      <w:r>
-        <w:rPr>
-          <w:sz w:val="24"/>
-        </w:rPr>
-        <w:t>,</w:t>
-      </w:r>
-      <w:r>
-        <w:rPr>
-          <w:sz w:val="24"/>
-        </w:rPr>
-        <w:t xml:space="preserve"> </w:t>
-      </w:r>
-      <w:r>
-        <w:rPr>
-          <w:sz w:val="24"/>
-        </w:rPr>
-        <w:t>o nazwie odpowiadającej nazwie użytkownika</w:t>
-      </w:r>
-      <w:r>
-        <w:rPr>
-          <w:sz w:val="24"/>
-        </w:rPr>
-        <w:t>. Na początku działania programu dane będ</w:t>
-      </w:r>
-      <w:r>
-        <w:rPr>
-          <w:sz w:val="24"/>
-        </w:rPr>
-        <w:t xml:space="preserve">ą pobierane i </w:t>
-      </w:r>
-      <w:proofErr w:type="spellStart"/>
-      <w:r>
-        <w:rPr>
-          <w:sz w:val="24"/>
-        </w:rPr>
-        <w:t>deserializowane</w:t>
-      </w:r>
-      <w:proofErr w:type="spellEnd"/>
-      <w:r>
-        <w:rPr>
-          <w:sz w:val="24"/>
-        </w:rPr>
-        <w:t xml:space="preserve"> z </w:t>
-      </w:r>
-      <w:r>
-        <w:rPr>
-          <w:sz w:val="24"/>
-        </w:rPr>
-        <w:t xml:space="preserve">pliku. Po każdej edycji odbywać się będzie </w:t>
-      </w:r>
-      <w:proofErr w:type="spellStart"/>
-      <w:r>
-        <w:rPr>
-          <w:sz w:val="24"/>
-        </w:rPr>
-        <w:t>serializacja</w:t>
-      </w:r>
-      <w:proofErr w:type="spellEnd"/>
-      <w:r>
-        <w:rPr>
-          <w:sz w:val="24"/>
-        </w:rPr>
-        <w:t xml:space="preserve"> i ponowny zapis danych. </w:t>
-      </w:r>
-    </w:p>
-    <w:p>
-      <w:pPr>
-        <w:spacing w:after="480"/>
-        <w:jc w:val="both"/>
-        <w:rPr>
-          <w:sz w:val="24"/>
-        </w:rPr>
-      </w:pPr>
-      <w:r>
-        <w:rPr>
-          <w:sz w:val="24"/>
-        </w:rPr>
-        <w:lastRenderedPageBreak/>
-        <w:t>Dodatkowo w oddzielnym pliku typu pamiętana będzie lista użytkowników wraz z ich hasłami.</w:t>
-      </w:r>
-    </w:p>
-    <w:p>
-      <w:pPr>
-        <w:pStyle w:val="Nagwek1"/>
-        <w:jc w:val="both"/>
-      </w:pPr>
-      <w:bookmarkStart w:id="5" w:name="_Toc471576104"/>
-      <w:r>
-        <w:t>Struktura programu</w:t>
-      </w:r>
-      <w:r>
-        <w:t xml:space="preserve"> - klasy</w:t>
-      </w:r>
       <w:bookmarkEnd w:id="5"/>
-    </w:p>
-    <w:p>
-      <w:pPr>
-        <w:pStyle w:val="Nagwek2"/>
-      </w:pPr>
-      <w:bookmarkStart w:id="6" w:name="_Toc471576105"/>
-      <w:proofErr w:type="spellStart"/>
-      <w:r>
-        <w:t>Expense</w:t>
-      </w:r>
-      <w:bookmarkEnd w:id="6"/>
       <w:proofErr w:type="spellEnd"/>
     </w:p>
     <w:p>
@@ -2930,7 +2946,334 @@
           <w:sz w:val="24"/>
           <w:szCs w:val="24"/>
         </w:rPr>
-        <w:t>, między innymi kategorię będącą typem wyliczeniowym o wartościach:</w:t>
+        <w:t>.</w:t>
+      </w:r>
+    </w:p>
+    <w:p>
+      <w:pPr>
+        <w:spacing w:after="0"/>
+        <w:ind w:left="567"/>
+        <w:jc w:val="both"/>
+        <w:rPr>
+          <w:sz w:val="24"/>
+          <w:szCs w:val="24"/>
+        </w:rPr>
+      </w:pPr>
+      <w:r>
+        <w:rPr>
+          <w:sz w:val="24"/>
+          <w:szCs w:val="24"/>
+        </w:rPr>
+        <w:t>Zawiera pola:</w:t>
+      </w:r>
+    </w:p>
+    <w:p>
+      <w:pPr>
+        <w:pStyle w:val="Akapitzlist"/>
+        <w:numPr>
+          <w:ilvl w:val="0"/>
+          <w:numId w:val="11"/>
+        </w:numPr>
+        <w:spacing w:after="0"/>
+        <w:ind w:left="1134" w:hanging="283"/>
+        <w:jc w:val="both"/>
+        <w:rPr>
+          <w:sz w:val="24"/>
+          <w:szCs w:val="24"/>
+        </w:rPr>
+      </w:pPr>
+      <w:r>
+        <w:rPr>
+          <w:sz w:val="24"/>
+          <w:szCs w:val="24"/>
+        </w:rPr>
+        <w:t xml:space="preserve">Data transakcji – </w:t>
+      </w:r>
+      <w:proofErr w:type="spellStart"/>
+      <w:r>
+        <w:rPr>
+          <w:sz w:val="24"/>
+          <w:szCs w:val="24"/>
+        </w:rPr>
+        <w:t>TransactionDate</w:t>
+      </w:r>
+      <w:proofErr w:type="spellEnd"/>
+      <w:r>
+        <w:rPr>
+          <w:sz w:val="24"/>
+          <w:szCs w:val="24"/>
+        </w:rPr>
+        <w:t xml:space="preserve"> – typ </w:t>
+      </w:r>
+      <w:proofErr w:type="spellStart"/>
+      <w:r>
+        <w:rPr>
+          <w:sz w:val="24"/>
+          <w:szCs w:val="24"/>
+        </w:rPr>
+        <w:t>DateTim</w:t>
+      </w:r>
+      <w:r>
+        <w:rPr>
+          <w:sz w:val="24"/>
+          <w:szCs w:val="24"/>
+        </w:rPr>
+        <w:t>e</w:t>
+      </w:r>
+      <w:proofErr w:type="spellEnd"/>
+    </w:p>
+    <w:p>
+      <w:pPr>
+        <w:pStyle w:val="Akapitzlist"/>
+        <w:numPr>
+          <w:ilvl w:val="0"/>
+          <w:numId w:val="11"/>
+        </w:numPr>
+        <w:spacing w:after="0"/>
+        <w:ind w:left="1134" w:hanging="283"/>
+        <w:jc w:val="both"/>
+        <w:rPr>
+          <w:sz w:val="24"/>
+          <w:szCs w:val="24"/>
+        </w:rPr>
+      </w:pPr>
+      <w:r>
+        <w:rPr>
+          <w:sz w:val="24"/>
+          <w:szCs w:val="24"/>
+        </w:rPr>
+        <w:t xml:space="preserve">Kwota transakcji – </w:t>
+      </w:r>
+      <w:proofErr w:type="spellStart"/>
+      <w:r>
+        <w:rPr>
+          <w:sz w:val="24"/>
+          <w:szCs w:val="24"/>
+        </w:rPr>
+        <w:t>Amount</w:t>
+      </w:r>
+      <w:proofErr w:type="spellEnd"/>
+      <w:r>
+        <w:rPr>
+          <w:sz w:val="24"/>
+          <w:szCs w:val="24"/>
+        </w:rPr>
+        <w:t xml:space="preserve"> – typ </w:t>
+      </w:r>
+      <w:proofErr w:type="spellStart"/>
+      <w:r>
+        <w:rPr>
+          <w:sz w:val="24"/>
+          <w:szCs w:val="24"/>
+        </w:rPr>
+        <w:t>decimal</w:t>
+      </w:r>
+      <w:proofErr w:type="spellEnd"/>
+    </w:p>
+    <w:p>
+      <w:pPr>
+        <w:pStyle w:val="Akapitzlist"/>
+        <w:numPr>
+          <w:ilvl w:val="0"/>
+          <w:numId w:val="11"/>
+        </w:numPr>
+        <w:spacing w:after="0"/>
+        <w:ind w:left="1134" w:hanging="283"/>
+        <w:jc w:val="both"/>
+        <w:rPr>
+          <w:sz w:val="24"/>
+          <w:szCs w:val="24"/>
+        </w:rPr>
+      </w:pPr>
+      <w:r>
+        <w:rPr>
+          <w:sz w:val="24"/>
+          <w:szCs w:val="24"/>
+        </w:rPr>
+        <w:t xml:space="preserve">Kategoria - </w:t>
+      </w:r>
+      <w:proofErr w:type="spellStart"/>
+      <w:r>
+        <w:rPr>
+          <w:sz w:val="24"/>
+          <w:szCs w:val="24"/>
+        </w:rPr>
+        <w:t>Category</w:t>
+      </w:r>
+      <w:proofErr w:type="spellEnd"/>
+      <w:r>
+        <w:rPr>
+          <w:sz w:val="24"/>
+          <w:szCs w:val="24"/>
+        </w:rPr>
+        <w:t xml:space="preserve"> – </w:t>
+      </w:r>
+      <w:r>
+        <w:rPr>
+          <w:sz w:val="24"/>
+          <w:szCs w:val="24"/>
+        </w:rPr>
+        <w:t xml:space="preserve">typ wyliczeniowy </w:t>
+      </w:r>
+      <w:proofErr w:type="spellStart"/>
+      <w:r>
+        <w:rPr>
+          <w:sz w:val="24"/>
+          <w:szCs w:val="24"/>
+        </w:rPr>
+        <w:t>Categories</w:t>
+      </w:r>
+      <w:proofErr w:type="spellEnd"/>
+      <w:r>
+        <w:rPr>
+          <w:sz w:val="24"/>
+          <w:szCs w:val="24"/>
+        </w:rPr>
+        <w:t xml:space="preserve"> (zdef</w:t>
+      </w:r>
+      <w:r>
+        <w:rPr>
+          <w:sz w:val="24"/>
+          <w:szCs w:val="24"/>
+        </w:rPr>
+        <w:t>iniowany w tym samym pliku</w:t>
+      </w:r>
+      <w:r>
+        <w:rPr>
+          <w:sz w:val="24"/>
+          <w:szCs w:val="24"/>
+        </w:rPr>
+        <w:t>)</w:t>
+      </w:r>
+    </w:p>
+    <w:p>
+      <w:pPr>
+        <w:pStyle w:val="Akapitzlist"/>
+        <w:numPr>
+          <w:ilvl w:val="0"/>
+          <w:numId w:val="11"/>
+        </w:numPr>
+        <w:spacing w:after="0"/>
+        <w:ind w:left="1134" w:hanging="283"/>
+        <w:jc w:val="both"/>
+        <w:rPr>
+          <w:sz w:val="24"/>
+          <w:szCs w:val="24"/>
+        </w:rPr>
+      </w:pPr>
+      <w:r>
+        <w:rPr>
+          <w:sz w:val="24"/>
+          <w:szCs w:val="24"/>
+        </w:rPr>
+        <w:t xml:space="preserve">Tytuł wpisu - </w:t>
+      </w:r>
+      <w:proofErr w:type="spellStart"/>
+      <w:r>
+        <w:rPr>
+          <w:sz w:val="24"/>
+          <w:szCs w:val="24"/>
+        </w:rPr>
+        <w:t>Title</w:t>
+      </w:r>
+      <w:proofErr w:type="spellEnd"/>
+      <w:r>
+        <w:rPr>
+          <w:sz w:val="24"/>
+          <w:szCs w:val="24"/>
+        </w:rPr>
+        <w:t xml:space="preserve"> – string</w:t>
+      </w:r>
+    </w:p>
+    <w:p>
+      <w:pPr>
+        <w:pStyle w:val="Akapitzlist"/>
+        <w:numPr>
+          <w:ilvl w:val="0"/>
+          <w:numId w:val="11"/>
+        </w:numPr>
+        <w:spacing w:after="0"/>
+        <w:ind w:left="1134" w:hanging="283"/>
+        <w:jc w:val="both"/>
+        <w:rPr>
+          <w:sz w:val="24"/>
+          <w:szCs w:val="24"/>
+        </w:rPr>
+      </w:pPr>
+      <w:r>
+        <w:rPr>
+          <w:sz w:val="24"/>
+          <w:szCs w:val="24"/>
+        </w:rPr>
+        <w:t xml:space="preserve">Komentarz do wpisu – </w:t>
+      </w:r>
+      <w:proofErr w:type="spellStart"/>
+      <w:r>
+        <w:rPr>
+          <w:sz w:val="24"/>
+          <w:szCs w:val="24"/>
+        </w:rPr>
+        <w:t>Note</w:t>
+      </w:r>
+      <w:proofErr w:type="spellEnd"/>
+      <w:r>
+        <w:rPr>
+          <w:sz w:val="24"/>
+          <w:szCs w:val="24"/>
+        </w:rPr>
+        <w:t xml:space="preserve"> - string</w:t>
+      </w:r>
+    </w:p>
+    <w:p>
+      <w:pPr>
+        <w:spacing w:after="0"/>
+        <w:ind w:left="567"/>
+        <w:jc w:val="both"/>
+        <w:rPr>
+          <w:sz w:val="24"/>
+          <w:szCs w:val="24"/>
+        </w:rPr>
+      </w:pPr>
+    </w:p>
+    <w:p>
+      <w:pPr>
+        <w:spacing w:after="0"/>
+        <w:ind w:left="567"/>
+        <w:jc w:val="both"/>
+        <w:rPr>
+          <w:sz w:val="24"/>
+          <w:szCs w:val="24"/>
+        </w:rPr>
+      </w:pPr>
+      <w:r>
+        <w:rPr>
+          <w:sz w:val="24"/>
+          <w:szCs w:val="24"/>
+        </w:rPr>
+        <w:t xml:space="preserve"> </w:t>
+      </w:r>
+      <w:r>
+        <w:rPr>
+          <w:sz w:val="24"/>
+          <w:szCs w:val="24"/>
+        </w:rPr>
+        <w:t xml:space="preserve">Typ wyliczeniowy </w:t>
+      </w:r>
+      <w:proofErr w:type="spellStart"/>
+      <w:r>
+        <w:rPr>
+          <w:sz w:val="24"/>
+          <w:szCs w:val="24"/>
+        </w:rPr>
+        <w:t>Categories</w:t>
+      </w:r>
+      <w:proofErr w:type="spellEnd"/>
+      <w:r>
+        <w:rPr>
+          <w:sz w:val="24"/>
+          <w:szCs w:val="24"/>
+        </w:rPr>
+        <w:t xml:space="preserve"> definiuje następujące typy wpisów:</w:t>
       </w:r>
     </w:p>
     <w:p>
@@ -2941,7 +3284,7 @@
           <w:numId w:val="10"/>
         </w:numPr>
         <w:spacing w:after="0"/>
-        <w:ind w:left="709" w:firstLine="0"/>
+        <w:ind w:left="1134" w:hanging="283"/>
         <w:jc w:val="both"/>
         <w:rPr>
           <w:sz w:val="24"/>
@@ -2954,6 +3297,27 @@
           <w:szCs w:val="24"/>
         </w:rPr>
         <w:t>Jedzenie</w:t>
+      </w:r>
+      <w:r>
+        <w:rPr>
+          <w:sz w:val="24"/>
+          <w:szCs w:val="24"/>
+        </w:rPr>
+        <w:t xml:space="preserve"> </w:t>
+      </w:r>
+      <w:r>
+        <w:rPr>
+          <w:sz w:val="24"/>
+          <w:szCs w:val="24"/>
+        </w:rPr>
+        <w:t>(</w:t>
+      </w:r>
+      <w:r>
+        <w:rPr>
+          <w:sz w:val="24"/>
+          <w:szCs w:val="24"/>
+        </w:rPr>
+        <w:t>=1)</w:t>
       </w:r>
     </w:p>
     <w:p>
@@ -2964,7 +3328,7 @@
           <w:numId w:val="10"/>
         </w:numPr>
         <w:spacing w:after="0"/>
-        <w:ind w:left="709" w:firstLine="0"/>
+        <w:ind w:left="1134" w:hanging="283"/>
         <w:jc w:val="both"/>
         <w:rPr>
           <w:sz w:val="24"/>
@@ -2977,6 +3341,27 @@
           <w:szCs w:val="24"/>
         </w:rPr>
         <w:t>Dom</w:t>
+      </w:r>
+      <w:r>
+        <w:rPr>
+          <w:sz w:val="24"/>
+          <w:szCs w:val="24"/>
+        </w:rPr>
+        <w:t xml:space="preserve"> </w:t>
+      </w:r>
+      <w:r>
+        <w:rPr>
+          <w:sz w:val="24"/>
+          <w:szCs w:val="24"/>
+        </w:rPr>
+        <w:t>(</w:t>
+      </w:r>
+      <w:r>
+        <w:rPr>
+          <w:sz w:val="24"/>
+          <w:szCs w:val="24"/>
+        </w:rPr>
+        <w:t>=2)</w:t>
       </w:r>
     </w:p>
     <w:p>
@@ -2987,7 +3372,7 @@
           <w:numId w:val="10"/>
         </w:numPr>
         <w:spacing w:after="0"/>
-        <w:ind w:left="709" w:firstLine="0"/>
+        <w:ind w:left="1134" w:hanging="283"/>
         <w:jc w:val="both"/>
         <w:rPr>
           <w:sz w:val="24"/>
@@ -3000,6 +3385,13 @@
           <w:szCs w:val="24"/>
         </w:rPr>
         <w:t>Rozrywka</w:t>
+      </w:r>
+      <w:r>
+        <w:rPr>
+          <w:sz w:val="24"/>
+          <w:szCs w:val="24"/>
+        </w:rPr>
+        <w:t xml:space="preserve"> (=3)</w:t>
       </w:r>
     </w:p>
     <w:p>
@@ -3010,7 +3402,7 @@
           <w:numId w:val="10"/>
         </w:numPr>
         <w:spacing w:after="0"/>
-        <w:ind w:left="709" w:firstLine="0"/>
+        <w:ind w:left="1134" w:hanging="283"/>
         <w:jc w:val="both"/>
         <w:rPr>
           <w:sz w:val="24"/>
@@ -3023,6 +3415,13 @@
           <w:szCs w:val="24"/>
         </w:rPr>
         <w:t>Okazjonalne</w:t>
+      </w:r>
+      <w:r>
+        <w:rPr>
+          <w:sz w:val="24"/>
+          <w:szCs w:val="24"/>
+        </w:rPr>
+        <w:t xml:space="preserve"> (=4)</w:t>
       </w:r>
     </w:p>
     <w:p>
@@ -3033,7 +3432,7 @@
           <w:numId w:val="10"/>
         </w:numPr>
         <w:spacing w:after="0"/>
-        <w:ind w:left="709" w:firstLine="0"/>
+        <w:ind w:left="1134" w:hanging="283"/>
         <w:jc w:val="both"/>
         <w:rPr>
           <w:sz w:val="24"/>
@@ -3046,6 +3445,27 @@
           <w:szCs w:val="24"/>
         </w:rPr>
         <w:t>Transport</w:t>
+      </w:r>
+      <w:r>
+        <w:rPr>
+          <w:sz w:val="24"/>
+          <w:szCs w:val="24"/>
+        </w:rPr>
+        <w:t xml:space="preserve"> </w:t>
+      </w:r>
+      <w:r>
+        <w:rPr>
+          <w:sz w:val="24"/>
+          <w:szCs w:val="24"/>
+        </w:rPr>
+        <w:t>(</w:t>
+      </w:r>
+      <w:r>
+        <w:rPr>
+          <w:sz w:val="24"/>
+          <w:szCs w:val="24"/>
+        </w:rPr>
+        <w:t>=5)</w:t>
       </w:r>
     </w:p>
     <w:p>
@@ -3056,7 +3476,7 @@
           <w:numId w:val="10"/>
         </w:numPr>
         <w:spacing w:after="0"/>
-        <w:ind w:left="709" w:firstLine="0"/>
+        <w:ind w:left="1134" w:hanging="283"/>
         <w:jc w:val="both"/>
         <w:rPr>
           <w:sz w:val="24"/>
@@ -3069,6 +3489,27 @@
           <w:szCs w:val="24"/>
         </w:rPr>
         <w:t>Inne</w:t>
+      </w:r>
+      <w:r>
+        <w:rPr>
+          <w:sz w:val="24"/>
+          <w:szCs w:val="24"/>
+        </w:rPr>
+        <w:t xml:space="preserve"> </w:t>
+      </w:r>
+      <w:r>
+        <w:rPr>
+          <w:sz w:val="24"/>
+          <w:szCs w:val="24"/>
+        </w:rPr>
+        <w:t>(</w:t>
+      </w:r>
+      <w:r>
+        <w:rPr>
+          <w:sz w:val="24"/>
+          <w:szCs w:val="24"/>
+        </w:rPr>
+        <w:t>=6)</w:t>
       </w:r>
     </w:p>
     <w:p>
@@ -3079,7 +3520,7 @@
           <w:numId w:val="10"/>
         </w:numPr>
         <w:spacing w:after="0"/>
-        <w:ind w:left="709" w:firstLine="0"/>
+        <w:ind w:left="1134" w:hanging="283"/>
         <w:jc w:val="both"/>
         <w:rPr>
           <w:sz w:val="24"/>
@@ -3107,6 +3548,29 @@
         </w:rPr>
         <w:t>d</w:t>
       </w:r>
+      <w:r>
+        <w:rPr>
+          <w:sz w:val="24"/>
+          <w:szCs w:val="24"/>
+        </w:rPr>
+        <w:t xml:space="preserve"> (=-1)</w:t>
+      </w:r>
+    </w:p>
+    <w:p>
+      <w:pPr>
+        <w:autoSpaceDE w:val="0"/>
+        <w:autoSpaceDN w:val="0"/>
+        <w:adjustRightInd w:val="0"/>
+        <w:spacing w:after="0" w:line="240" w:lineRule="auto"/>
+        <w:ind w:left="709"/>
+        <w:rPr>
+          <w:rFonts w:ascii="Consolas" w:hAnsi="Consolas" w:cs="Consolas"/>
+          <w:color w:val="000000"/>
+          <w:sz w:val="19"/>
+          <w:szCs w:val="19"/>
+          <w:highlight w:val="white"/>
+        </w:rPr>
+      </w:pPr>
     </w:p>
     <w:p>
       <w:pPr>
@@ -3151,37 +3615,1087 @@
           <w:sz w:val="24"/>
           <w:szCs w:val="24"/>
         </w:rPr>
-        <w:t>ujemnych.</w:t>
+        <w:t>ujemnych. Zatem k</w:t>
+      </w:r>
+      <w:r>
+        <w:rPr>
+          <w:sz w:val="24"/>
+          <w:szCs w:val="24"/>
+        </w:rPr>
+        <w:t>wota wpisu powin</w:t>
+      </w:r>
+      <w:r>
+        <w:rPr>
+          <w:sz w:val="24"/>
+          <w:szCs w:val="24"/>
+        </w:rPr>
+        <w:t>n</w:t>
+      </w:r>
+      <w:r>
+        <w:rPr>
+          <w:sz w:val="24"/>
+          <w:szCs w:val="24"/>
+        </w:rPr>
+        <w:t xml:space="preserve">a być tego samego znaku co </w:t>
+      </w:r>
+      <w:r>
+        <w:rPr>
+          <w:sz w:val="24"/>
+          <w:szCs w:val="24"/>
+        </w:rPr>
+        <w:t>reprezentacja liczbowa</w:t>
+      </w:r>
+      <w:r>
+        <w:rPr>
+          <w:sz w:val="24"/>
+          <w:szCs w:val="24"/>
+        </w:rPr>
+        <w:t xml:space="preserve"> jego kategorii</w:t>
+      </w:r>
+      <w:r>
+        <w:rPr>
+          <w:sz w:val="24"/>
+          <w:szCs w:val="24"/>
+        </w:rPr>
+        <w:t xml:space="preserve">. W przypadku próby wprowadzenia danych niespełniających tej właściwości wyrzucany będzie wyjątek </w:t>
+      </w:r>
+      <w:proofErr w:type="spellStart"/>
+      <w:r>
+        <w:rPr>
+          <w:i/>
+          <w:sz w:val="24"/>
+          <w:szCs w:val="24"/>
+        </w:rPr>
+        <w:t>AmountCategoryIncosistencyException</w:t>
+      </w:r>
+      <w:proofErr w:type="spellEnd"/>
+      <w:r>
+        <w:rPr>
+          <w:i/>
+          <w:sz w:val="24"/>
+          <w:szCs w:val="24"/>
+        </w:rPr>
+        <w:t>.</w:t>
       </w:r>
     </w:p>
     <w:p>
       <w:pPr>
         <w:pStyle w:val="Nagwek2"/>
       </w:pPr>
-      <w:bookmarkStart w:id="7" w:name="_Toc471576106"/>
+      <w:bookmarkStart w:id="6" w:name="_Toc471576106"/>
       <w:proofErr w:type="spellStart"/>
       <w:r>
         <w:t>ExpenseTracker</w:t>
+      </w:r>
+      <w:bookmarkEnd w:id="6"/>
+      <w:proofErr w:type="spellEnd"/>
+    </w:p>
+    <w:p>
+      <w:pPr>
+        <w:spacing w:after="360"/>
+        <w:ind w:left="567"/>
+        <w:jc w:val="both"/>
+        <w:rPr>
+          <w:sz w:val="24"/>
+          <w:szCs w:val="24"/>
+        </w:rPr>
+      </w:pPr>
+      <w:r>
+        <w:rPr>
+          <w:sz w:val="24"/>
+          <w:szCs w:val="24"/>
+        </w:rPr>
+        <w:t xml:space="preserve">Zawiera listę wydatków (obiektów typu </w:t>
+      </w:r>
+      <w:proofErr w:type="spellStart"/>
+      <w:r>
+        <w:rPr>
+          <w:sz w:val="24"/>
+          <w:szCs w:val="24"/>
+        </w:rPr>
+        <w:t>Expense</w:t>
+      </w:r>
+      <w:proofErr w:type="spellEnd"/>
+      <w:r>
+        <w:rPr>
+          <w:sz w:val="24"/>
+          <w:szCs w:val="24"/>
+        </w:rPr>
+        <w:t xml:space="preserve">) oraz </w:t>
+      </w:r>
+      <w:r>
+        <w:rPr>
+          <w:sz w:val="24"/>
+          <w:szCs w:val="24"/>
+        </w:rPr>
+        <w:t>obsługuje</w:t>
+      </w:r>
+      <w:r>
+        <w:rPr>
+          <w:sz w:val="24"/>
+          <w:szCs w:val="24"/>
+        </w:rPr>
+        <w:t xml:space="preserve"> dodawanie nowych wpisów, usuwanie oraz modyfikację istniejących</w:t>
+      </w:r>
+      <w:r>
+        <w:rPr>
+          <w:sz w:val="24"/>
+          <w:szCs w:val="24"/>
+        </w:rPr>
+        <w:t xml:space="preserve"> na podstawie podanego indeksu wpisu</w:t>
+      </w:r>
+      <w:r>
+        <w:rPr>
+          <w:sz w:val="24"/>
+          <w:szCs w:val="24"/>
+        </w:rPr>
+        <w:t>.</w:t>
+      </w:r>
+      <w:r>
+        <w:rPr>
+          <w:sz w:val="24"/>
+          <w:szCs w:val="24"/>
+        </w:rPr>
+        <w:t xml:space="preserve"> Obsługuje </w:t>
+      </w:r>
+      <w:proofErr w:type="spellStart"/>
+      <w:r>
+        <w:rPr>
+          <w:sz w:val="24"/>
+          <w:szCs w:val="24"/>
+        </w:rPr>
+        <w:t>serializację</w:t>
+      </w:r>
+      <w:proofErr w:type="spellEnd"/>
+      <w:r>
+        <w:rPr>
+          <w:sz w:val="24"/>
+          <w:szCs w:val="24"/>
+        </w:rPr>
+        <w:t xml:space="preserve"> i </w:t>
+      </w:r>
+      <w:proofErr w:type="spellStart"/>
+      <w:r>
+        <w:rPr>
+          <w:sz w:val="24"/>
+          <w:szCs w:val="24"/>
+        </w:rPr>
+        <w:t>deserializację</w:t>
+      </w:r>
+      <w:proofErr w:type="spellEnd"/>
+      <w:r>
+        <w:rPr>
+          <w:sz w:val="24"/>
+          <w:szCs w:val="24"/>
+        </w:rPr>
+        <w:t xml:space="preserve"> danych.</w:t>
+      </w:r>
+    </w:p>
+    <w:p>
+      <w:pPr>
+        <w:pStyle w:val="Nagwek2"/>
+      </w:pPr>
+      <w:bookmarkStart w:id="7" w:name="_Toc471576107"/>
+      <w:proofErr w:type="spellStart"/>
+      <w:r>
+        <w:t>ExpenseTrackerReports</w:t>
       </w:r>
       <w:bookmarkEnd w:id="7"/>
       <w:proofErr w:type="spellEnd"/>
     </w:p>
     <w:p>
       <w:pPr>
+        <w:spacing w:after="120"/>
+        <w:ind w:left="567"/>
+        <w:jc w:val="both"/>
+        <w:rPr>
+          <w:rFonts w:cstheme="minorHAnsi"/>
+          <w:sz w:val="24"/>
+          <w:szCs w:val="24"/>
+        </w:rPr>
+      </w:pPr>
+      <w:r>
+        <w:rPr>
+          <w:rFonts w:cstheme="minorHAnsi"/>
+          <w:sz w:val="24"/>
+          <w:szCs w:val="24"/>
+        </w:rPr>
+        <w:t>Rozszerza klasę</w:t>
+      </w:r>
+      <w:r>
+        <w:rPr>
+          <w:rFonts w:cstheme="minorHAnsi"/>
+          <w:sz w:val="24"/>
+          <w:szCs w:val="24"/>
+        </w:rPr>
+        <w:t xml:space="preserve"> </w:t>
+      </w:r>
+      <w:proofErr w:type="spellStart"/>
+      <w:r>
+        <w:rPr>
+          <w:rFonts w:cstheme="minorHAnsi"/>
+          <w:sz w:val="24"/>
+          <w:szCs w:val="24"/>
+        </w:rPr>
+        <w:t>ExpenseTracker</w:t>
+      </w:r>
+      <w:proofErr w:type="spellEnd"/>
+      <w:r>
+        <w:rPr>
+          <w:rFonts w:cstheme="minorHAnsi"/>
+          <w:sz w:val="24"/>
+          <w:szCs w:val="24"/>
+        </w:rPr>
+        <w:t xml:space="preserve"> o metody generujące raporty przy użyciu technologii LINQ.</w:t>
+      </w:r>
+      <w:r>
+        <w:rPr>
+          <w:rFonts w:cstheme="minorHAnsi"/>
+          <w:sz w:val="24"/>
+          <w:szCs w:val="24"/>
+        </w:rPr>
+        <w:t xml:space="preserve"> </w:t>
+      </w:r>
+      <w:r>
+        <w:rPr>
+          <w:rFonts w:cstheme="minorHAnsi"/>
+          <w:sz w:val="24"/>
+          <w:szCs w:val="24"/>
+        </w:rPr>
+        <w:t xml:space="preserve">Wprowadzony został typ wyliczeniowy </w:t>
+      </w:r>
+      <w:proofErr w:type="spellStart"/>
+      <w:r>
+        <w:rPr>
+          <w:rFonts w:cstheme="minorHAnsi"/>
+          <w:sz w:val="24"/>
+          <w:szCs w:val="24"/>
+        </w:rPr>
+        <w:t>Sorting</w:t>
+      </w:r>
+      <w:proofErr w:type="spellEnd"/>
+      <w:r>
+        <w:rPr>
+          <w:rFonts w:cstheme="minorHAnsi"/>
+          <w:sz w:val="24"/>
+          <w:szCs w:val="24"/>
+        </w:rPr>
+        <w:t xml:space="preserve"> używany do ustalenia kolejności wyświetlanych w raportach wpisów.</w:t>
+      </w:r>
+    </w:p>
+    <w:p>
+      <w:pPr>
+        <w:pStyle w:val="Nagwek2"/>
+        <w:numPr>
+          <w:ilvl w:val="0"/>
+          <w:numId w:val="0"/>
+        </w:numPr>
+        <w:ind w:left="567"/>
+        <w:rPr>
+          <w:rFonts w:asciiTheme="minorHAnsi" w:hAnsiTheme="minorHAnsi" w:cstheme="minorHAnsi"/>
+          <w:b w:val="0"/>
+          <w:sz w:val="24"/>
+        </w:rPr>
+      </w:pPr>
+      <w:bookmarkStart w:id="8" w:name="_Toc471576108"/>
+      <w:r>
+        <w:rPr>
+          <w:rFonts w:asciiTheme="minorHAnsi" w:hAnsiTheme="minorHAnsi" w:cstheme="minorHAnsi"/>
+          <w:b w:val="0"/>
+          <w:sz w:val="24"/>
+        </w:rPr>
+        <w:t xml:space="preserve">Typ wyliczeniowy </w:t>
+      </w:r>
+      <w:proofErr w:type="spellStart"/>
+      <w:r>
+        <w:rPr>
+          <w:rFonts w:asciiTheme="minorHAnsi" w:hAnsiTheme="minorHAnsi" w:cstheme="minorHAnsi"/>
+          <w:b w:val="0"/>
+          <w:sz w:val="24"/>
+        </w:rPr>
+        <w:t>Sorting</w:t>
+      </w:r>
+      <w:proofErr w:type="spellEnd"/>
+      <w:r>
+        <w:rPr>
+          <w:rFonts w:asciiTheme="minorHAnsi" w:hAnsiTheme="minorHAnsi" w:cstheme="minorHAnsi"/>
+          <w:b w:val="0"/>
+          <w:sz w:val="24"/>
+        </w:rPr>
+        <w:t xml:space="preserve"> zawiera:</w:t>
+      </w:r>
+    </w:p>
+    <w:p>
+      <w:pPr>
+        <w:pStyle w:val="Akapitzlist"/>
+        <w:numPr>
+          <w:ilvl w:val="0"/>
+          <w:numId w:val="12"/>
+        </w:numPr>
+        <w:rPr>
+          <w:rFonts w:cstheme="minorHAnsi"/>
+          <w:sz w:val="24"/>
+          <w:szCs w:val="24"/>
+        </w:rPr>
+      </w:pPr>
+      <w:proofErr w:type="spellStart"/>
+      <w:r>
+        <w:rPr>
+          <w:rFonts w:cstheme="minorHAnsi"/>
+          <w:sz w:val="24"/>
+          <w:szCs w:val="24"/>
+        </w:rPr>
+        <w:t>Data_malejaco</w:t>
+      </w:r>
+      <w:proofErr w:type="spellEnd"/>
+      <w:r>
+        <w:rPr>
+          <w:rFonts w:cstheme="minorHAnsi"/>
+          <w:sz w:val="24"/>
+          <w:szCs w:val="24"/>
+        </w:rPr>
+        <w:t xml:space="preserve"> </w:t>
+      </w:r>
+      <w:r>
+        <w:rPr>
+          <w:rFonts w:cstheme="minorHAnsi"/>
+          <w:sz w:val="24"/>
+          <w:szCs w:val="24"/>
+        </w:rPr>
+        <w:t>(=</w:t>
+      </w:r>
+      <w:r>
+        <w:rPr>
+          <w:rFonts w:cstheme="minorHAnsi"/>
+          <w:sz w:val="24"/>
+          <w:szCs w:val="24"/>
+        </w:rPr>
+        <w:t>-1</w:t>
+      </w:r>
+      <w:r>
+        <w:rPr>
+          <w:rFonts w:cstheme="minorHAnsi"/>
+          <w:sz w:val="24"/>
+          <w:szCs w:val="24"/>
+        </w:rPr>
+        <w:t>)</w:t>
+      </w:r>
+      <w:r>
+        <w:rPr>
+          <w:rFonts w:cstheme="minorHAnsi"/>
+          <w:sz w:val="24"/>
+          <w:szCs w:val="24"/>
+        </w:rPr>
+        <w:t>,</w:t>
+      </w:r>
+    </w:p>
+    <w:p>
+      <w:pPr>
+        <w:pStyle w:val="Akapitzlist"/>
+        <w:numPr>
+          <w:ilvl w:val="0"/>
+          <w:numId w:val="12"/>
+        </w:numPr>
+        <w:rPr>
+          <w:rFonts w:cstheme="minorHAnsi"/>
+          <w:sz w:val="24"/>
+          <w:szCs w:val="24"/>
+        </w:rPr>
+      </w:pPr>
+      <w:proofErr w:type="spellStart"/>
+      <w:r>
+        <w:rPr>
+          <w:rFonts w:cstheme="minorHAnsi"/>
+          <w:sz w:val="24"/>
+          <w:szCs w:val="24"/>
+        </w:rPr>
+        <w:t>Data_rosnaco</w:t>
+      </w:r>
+      <w:proofErr w:type="spellEnd"/>
+      <w:r>
+        <w:rPr>
+          <w:rFonts w:cstheme="minorHAnsi"/>
+          <w:sz w:val="24"/>
+          <w:szCs w:val="24"/>
+        </w:rPr>
+        <w:t xml:space="preserve"> </w:t>
+      </w:r>
+      <w:r>
+        <w:rPr>
+          <w:rFonts w:cstheme="minorHAnsi"/>
+          <w:sz w:val="24"/>
+          <w:szCs w:val="24"/>
+        </w:rPr>
+        <w:t>(</w:t>
+      </w:r>
+      <w:r>
+        <w:rPr>
+          <w:rFonts w:cstheme="minorHAnsi"/>
+          <w:sz w:val="24"/>
+          <w:szCs w:val="24"/>
+        </w:rPr>
+        <w:t>=</w:t>
+      </w:r>
+      <w:r>
+        <w:rPr>
+          <w:rFonts w:cstheme="minorHAnsi"/>
+          <w:sz w:val="24"/>
+          <w:szCs w:val="24"/>
+        </w:rPr>
+        <w:t>1)</w:t>
+      </w:r>
+    </w:p>
+    <w:p>
+      <w:pPr>
+        <w:pStyle w:val="Akapitzlist"/>
+        <w:numPr>
+          <w:ilvl w:val="0"/>
+          <w:numId w:val="12"/>
+        </w:numPr>
+        <w:rPr>
+          <w:rFonts w:cstheme="minorHAnsi"/>
+          <w:sz w:val="24"/>
+          <w:szCs w:val="24"/>
+        </w:rPr>
+      </w:pPr>
+      <w:proofErr w:type="spellStart"/>
+      <w:r>
+        <w:rPr>
+          <w:rFonts w:cstheme="minorHAnsi"/>
+          <w:sz w:val="24"/>
+          <w:szCs w:val="24"/>
+        </w:rPr>
+        <w:t>Kwota_malejaco</w:t>
+      </w:r>
+      <w:proofErr w:type="spellEnd"/>
+      <w:r>
+        <w:rPr>
+          <w:rFonts w:cstheme="minorHAnsi"/>
+          <w:sz w:val="24"/>
+          <w:szCs w:val="24"/>
+        </w:rPr>
+        <w:t xml:space="preserve"> </w:t>
+      </w:r>
+      <w:r>
+        <w:rPr>
+          <w:rFonts w:cstheme="minorHAnsi"/>
+          <w:sz w:val="24"/>
+          <w:szCs w:val="24"/>
+        </w:rPr>
+        <w:t>(=-2)</w:t>
+      </w:r>
+    </w:p>
+    <w:p>
+      <w:pPr>
+        <w:pStyle w:val="Akapitzlist"/>
+        <w:numPr>
+          <w:ilvl w:val="0"/>
+          <w:numId w:val="12"/>
+        </w:numPr>
+        <w:rPr>
+          <w:rFonts w:cstheme="minorHAnsi"/>
+          <w:sz w:val="24"/>
+          <w:szCs w:val="24"/>
+        </w:rPr>
+      </w:pPr>
+      <w:proofErr w:type="spellStart"/>
+      <w:r>
+        <w:rPr>
+          <w:rFonts w:cstheme="minorHAnsi"/>
+          <w:sz w:val="24"/>
+          <w:szCs w:val="24"/>
+        </w:rPr>
+        <w:t>Kwota_rosnaco</w:t>
+      </w:r>
+      <w:proofErr w:type="spellEnd"/>
+      <w:r>
+        <w:rPr>
+          <w:rFonts w:cstheme="minorHAnsi"/>
+          <w:sz w:val="24"/>
+          <w:szCs w:val="24"/>
+        </w:rPr>
+        <w:t xml:space="preserve"> </w:t>
+      </w:r>
+      <w:r>
+        <w:rPr>
+          <w:rFonts w:cstheme="minorHAnsi"/>
+          <w:sz w:val="24"/>
+          <w:szCs w:val="24"/>
+        </w:rPr>
+        <w:t>(= 2)</w:t>
+      </w:r>
+    </w:p>
+    <w:p>
+      <w:pPr>
+        <w:pStyle w:val="Akapitzlist"/>
+        <w:numPr>
+          <w:ilvl w:val="0"/>
+          <w:numId w:val="12"/>
+        </w:numPr>
+        <w:rPr>
+          <w:rFonts w:cstheme="minorHAnsi"/>
+          <w:sz w:val="24"/>
+          <w:szCs w:val="24"/>
+        </w:rPr>
+      </w:pPr>
+      <w:proofErr w:type="spellStart"/>
+      <w:r>
+        <w:rPr>
+          <w:rFonts w:cstheme="minorHAnsi"/>
+          <w:sz w:val="24"/>
+          <w:szCs w:val="24"/>
+        </w:rPr>
+        <w:t>Tytul_malejaco</w:t>
+      </w:r>
+      <w:proofErr w:type="spellEnd"/>
+      <w:r>
+        <w:rPr>
+          <w:rFonts w:cstheme="minorHAnsi"/>
+          <w:sz w:val="24"/>
+          <w:szCs w:val="24"/>
+        </w:rPr>
+        <w:t xml:space="preserve"> </w:t>
+      </w:r>
+      <w:r>
+        <w:rPr>
+          <w:rFonts w:cstheme="minorHAnsi"/>
+          <w:sz w:val="24"/>
+          <w:szCs w:val="24"/>
+        </w:rPr>
+        <w:t>(= -3)</w:t>
+      </w:r>
+    </w:p>
+    <w:p>
+      <w:pPr>
+        <w:pStyle w:val="Akapitzlist"/>
+        <w:numPr>
+          <w:ilvl w:val="0"/>
+          <w:numId w:val="12"/>
+        </w:numPr>
+        <w:rPr>
+          <w:rFonts w:cstheme="minorHAnsi"/>
+          <w:sz w:val="24"/>
+          <w:szCs w:val="24"/>
+        </w:rPr>
+      </w:pPr>
+      <w:proofErr w:type="spellStart"/>
+      <w:r>
+        <w:rPr>
+          <w:rFonts w:cstheme="minorHAnsi"/>
+          <w:sz w:val="24"/>
+          <w:szCs w:val="24"/>
+        </w:rPr>
+        <w:t>Tytul_rosnaco</w:t>
+      </w:r>
+      <w:proofErr w:type="spellEnd"/>
+      <w:r>
+        <w:rPr>
+          <w:rFonts w:cstheme="minorHAnsi"/>
+          <w:sz w:val="24"/>
+          <w:szCs w:val="24"/>
+        </w:rPr>
+        <w:t xml:space="preserve"> </w:t>
+      </w:r>
+      <w:r>
+        <w:rPr>
+          <w:rFonts w:cstheme="minorHAnsi"/>
+          <w:sz w:val="24"/>
+          <w:szCs w:val="24"/>
+        </w:rPr>
+        <w:t>(</w:t>
+      </w:r>
+      <w:r>
+        <w:rPr>
+          <w:rFonts w:cstheme="minorHAnsi"/>
+          <w:sz w:val="24"/>
+          <w:szCs w:val="24"/>
+        </w:rPr>
+        <w:t>= 3</w:t>
+      </w:r>
+      <w:r>
+        <w:rPr>
+          <w:rFonts w:cstheme="minorHAnsi"/>
+          <w:sz w:val="24"/>
+          <w:szCs w:val="24"/>
+        </w:rPr>
+        <w:t>)</w:t>
+      </w:r>
+    </w:p>
+    <w:p>
+      <w:pPr>
+        <w:ind w:left="567"/>
+        <w:rPr>
+          <w:rFonts w:cstheme="minorHAnsi"/>
+          <w:color w:val="000000"/>
+          <w:sz w:val="24"/>
+          <w:szCs w:val="24"/>
+        </w:rPr>
+      </w:pPr>
+      <w:r>
+        <w:rPr>
+          <w:rFonts w:cstheme="minorHAnsi"/>
+          <w:sz w:val="24"/>
+          <w:szCs w:val="24"/>
+        </w:rPr>
+        <w:t xml:space="preserve">Na jego podstawie poprzez metodę </w:t>
+      </w:r>
+      <w:proofErr w:type="spellStart"/>
+      <w:r>
+        <w:rPr>
+          <w:rFonts w:cstheme="minorHAnsi"/>
+          <w:color w:val="000000"/>
+          <w:sz w:val="24"/>
+          <w:szCs w:val="24"/>
+          <w:highlight w:val="white"/>
+        </w:rPr>
+        <w:t>ReportOrdering</w:t>
+      </w:r>
+      <w:proofErr w:type="spellEnd"/>
+      <w:r>
+        <w:rPr>
+          <w:rFonts w:cstheme="minorHAnsi"/>
+          <w:color w:val="000000"/>
+          <w:sz w:val="24"/>
+          <w:szCs w:val="24"/>
+        </w:rPr>
+        <w:t xml:space="preserve"> generowany jest komparator typ</w:t>
+      </w:r>
+      <w:r>
+        <w:rPr>
+          <w:rFonts w:cstheme="minorHAnsi"/>
+          <w:color w:val="000000"/>
+          <w:sz w:val="24"/>
+          <w:szCs w:val="24"/>
+        </w:rPr>
+        <w:t>ów</w:t>
+      </w:r>
+      <w:r>
+        <w:rPr>
+          <w:rFonts w:cstheme="minorHAnsi"/>
+          <w:color w:val="000000"/>
+          <w:sz w:val="24"/>
+          <w:szCs w:val="24"/>
+        </w:rPr>
+        <w:t xml:space="preserve"> </w:t>
+      </w:r>
+      <w:proofErr w:type="spellStart"/>
+      <w:r>
+        <w:rPr>
+          <w:rFonts w:cstheme="minorHAnsi"/>
+          <w:color w:val="000000"/>
+          <w:sz w:val="24"/>
+          <w:szCs w:val="24"/>
+        </w:rPr>
+        <w:t>E</w:t>
+      </w:r>
+      <w:r>
+        <w:rPr>
+          <w:rFonts w:cstheme="minorHAnsi"/>
+          <w:color w:val="000000"/>
+          <w:sz w:val="24"/>
+          <w:szCs w:val="24"/>
+        </w:rPr>
+        <w:t>xpense</w:t>
+      </w:r>
+      <w:proofErr w:type="spellEnd"/>
+      <w:r>
+        <w:rPr>
+          <w:rFonts w:cstheme="minorHAnsi"/>
+          <w:color w:val="000000"/>
+          <w:sz w:val="24"/>
+          <w:szCs w:val="24"/>
+        </w:rPr>
+        <w:t xml:space="preserve"> używany do sortowania wpisów w rapor</w:t>
+      </w:r>
+      <w:r>
+        <w:rPr>
+          <w:rFonts w:cstheme="minorHAnsi"/>
+          <w:color w:val="000000"/>
+          <w:sz w:val="24"/>
+          <w:szCs w:val="24"/>
+        </w:rPr>
+        <w:t>t</w:t>
+      </w:r>
+      <w:r>
+        <w:rPr>
+          <w:rFonts w:cstheme="minorHAnsi"/>
+          <w:color w:val="000000"/>
+          <w:sz w:val="24"/>
+          <w:szCs w:val="24"/>
+        </w:rPr>
+        <w:t>ach.</w:t>
+      </w:r>
+    </w:p>
+    <w:p>
+      <w:pPr>
+        <w:ind w:left="567"/>
+        <w:rPr>
+          <w:rFonts w:cstheme="minorHAnsi"/>
+          <w:color w:val="000000"/>
+          <w:sz w:val="24"/>
+          <w:szCs w:val="24"/>
+        </w:rPr>
+      </w:pPr>
+      <w:r>
+        <w:rPr>
+          <w:rFonts w:cstheme="minorHAnsi"/>
+          <w:color w:val="000000"/>
+          <w:sz w:val="24"/>
+          <w:szCs w:val="24"/>
+        </w:rPr>
+        <w:t>Metody generujące raporty:</w:t>
+      </w:r>
+    </w:p>
+    <w:p>
+      <w:pPr>
+        <w:pStyle w:val="NormalnyWeb"/>
+        <w:numPr>
+          <w:ilvl w:val="0"/>
+          <w:numId w:val="13"/>
+        </w:numPr>
+        <w:spacing w:before="0" w:beforeAutospacing="0" w:after="0" w:afterAutospacing="0"/>
+        <w:rPr>
+          <w:rFonts w:asciiTheme="minorHAnsi" w:hAnsiTheme="minorHAnsi" w:cstheme="minorHAnsi"/>
+          <w:color w:val="000000"/>
+          <w:lang w:val="en-US"/>
+        </w:rPr>
+      </w:pPr>
+      <w:proofErr w:type="spellStart"/>
+      <w:r>
+        <w:rPr>
+          <w:rFonts w:asciiTheme="minorHAnsi" w:hAnsiTheme="minorHAnsi" w:cstheme="minorHAnsi"/>
+          <w:color w:val="000000"/>
+          <w:lang w:val="en-US"/>
+        </w:rPr>
+        <w:t>generateGeneralReport</w:t>
+      </w:r>
+      <w:proofErr w:type="spellEnd"/>
+      <w:r>
+        <w:rPr>
+          <w:rFonts w:asciiTheme="minorHAnsi" w:hAnsiTheme="minorHAnsi" w:cstheme="minorHAnsi"/>
+          <w:color w:val="000000"/>
+          <w:lang w:val="en-US"/>
+        </w:rPr>
+        <w:t xml:space="preserve"> – </w:t>
+      </w:r>
+      <w:proofErr w:type="spellStart"/>
+      <w:r>
+        <w:rPr>
+          <w:rFonts w:asciiTheme="minorHAnsi" w:hAnsiTheme="minorHAnsi" w:cstheme="minorHAnsi"/>
+          <w:color w:val="000000"/>
+          <w:lang w:val="en-US"/>
+        </w:rPr>
+        <w:t>raport</w:t>
+      </w:r>
+      <w:proofErr w:type="spellEnd"/>
+      <w:r>
+        <w:rPr>
+          <w:rFonts w:asciiTheme="minorHAnsi" w:hAnsiTheme="minorHAnsi" w:cstheme="minorHAnsi"/>
+          <w:color w:val="000000"/>
+          <w:lang w:val="en-US"/>
+        </w:rPr>
+        <w:t xml:space="preserve"> </w:t>
+      </w:r>
+      <w:proofErr w:type="spellStart"/>
+      <w:r>
+        <w:rPr>
+          <w:rFonts w:asciiTheme="minorHAnsi" w:hAnsiTheme="minorHAnsi" w:cstheme="minorHAnsi"/>
+          <w:color w:val="000000"/>
+          <w:lang w:val="en-US"/>
+        </w:rPr>
+        <w:t>ogólny</w:t>
+      </w:r>
+      <w:proofErr w:type="spellEnd"/>
+    </w:p>
+    <w:p>
+      <w:pPr>
+        <w:pStyle w:val="NormalnyWeb"/>
+        <w:numPr>
+          <w:ilvl w:val="0"/>
+          <w:numId w:val="13"/>
+        </w:numPr>
+        <w:spacing w:before="0" w:beforeAutospacing="0" w:after="0" w:afterAutospacing="0"/>
+        <w:rPr>
+          <w:rFonts w:asciiTheme="minorHAnsi" w:hAnsiTheme="minorHAnsi" w:cstheme="minorHAnsi"/>
+          <w:color w:val="000000"/>
+          <w:lang w:val="en-US"/>
+        </w:rPr>
+      </w:pPr>
+      <w:proofErr w:type="spellStart"/>
+      <w:r>
+        <w:rPr>
+          <w:rFonts w:asciiTheme="minorHAnsi" w:hAnsiTheme="minorHAnsi" w:cstheme="minorHAnsi"/>
+          <w:color w:val="000000"/>
+          <w:lang w:val="en-US"/>
+        </w:rPr>
+        <w:t>generateCategoryReport</w:t>
+      </w:r>
+      <w:proofErr w:type="spellEnd"/>
+      <w:r>
+        <w:rPr>
+          <w:rFonts w:asciiTheme="minorHAnsi" w:hAnsiTheme="minorHAnsi" w:cstheme="minorHAnsi"/>
+          <w:color w:val="000000"/>
+          <w:lang w:val="en-US"/>
+        </w:rPr>
+        <w:t xml:space="preserve"> – </w:t>
+      </w:r>
+      <w:proofErr w:type="spellStart"/>
+      <w:r>
+        <w:rPr>
+          <w:rFonts w:asciiTheme="minorHAnsi" w:hAnsiTheme="minorHAnsi" w:cstheme="minorHAnsi"/>
+          <w:color w:val="000000"/>
+          <w:lang w:val="en-US"/>
+        </w:rPr>
+        <w:t>raport</w:t>
+      </w:r>
+      <w:proofErr w:type="spellEnd"/>
+      <w:r>
+        <w:rPr>
+          <w:rFonts w:asciiTheme="minorHAnsi" w:hAnsiTheme="minorHAnsi" w:cstheme="minorHAnsi"/>
+          <w:color w:val="000000"/>
+          <w:lang w:val="en-US"/>
+        </w:rPr>
+        <w:t xml:space="preserve"> </w:t>
+      </w:r>
+      <w:proofErr w:type="spellStart"/>
+      <w:r>
+        <w:rPr>
+          <w:rFonts w:asciiTheme="minorHAnsi" w:hAnsiTheme="minorHAnsi" w:cstheme="minorHAnsi"/>
+          <w:color w:val="000000"/>
+          <w:lang w:val="en-US"/>
+        </w:rPr>
+        <w:t>kategorii</w:t>
+      </w:r>
+      <w:proofErr w:type="spellEnd"/>
+    </w:p>
+    <w:p>
+      <w:pPr>
+        <w:pStyle w:val="NormalnyWeb"/>
+        <w:numPr>
+          <w:ilvl w:val="0"/>
+          <w:numId w:val="13"/>
+        </w:numPr>
+        <w:spacing w:before="0" w:beforeAutospacing="0" w:after="0" w:afterAutospacing="0"/>
+        <w:rPr>
+          <w:rFonts w:asciiTheme="minorHAnsi" w:hAnsiTheme="minorHAnsi" w:cstheme="minorHAnsi"/>
+          <w:color w:val="000000"/>
+          <w:lang w:val="en-US"/>
+        </w:rPr>
+      </w:pPr>
+      <w:proofErr w:type="spellStart"/>
+      <w:r>
+        <w:rPr>
+          <w:rFonts w:asciiTheme="minorHAnsi" w:hAnsiTheme="minorHAnsi" w:cstheme="minorHAnsi"/>
+          <w:color w:val="000000"/>
+          <w:lang w:val="en-US"/>
+        </w:rPr>
+        <w:t>generateMaxExpensesReport</w:t>
+      </w:r>
+      <w:proofErr w:type="spellEnd"/>
+      <w:r>
+        <w:rPr>
+          <w:rFonts w:asciiTheme="minorHAnsi" w:hAnsiTheme="minorHAnsi" w:cstheme="minorHAnsi"/>
+          <w:color w:val="000000"/>
+          <w:lang w:val="en-US"/>
+        </w:rPr>
+        <w:t xml:space="preserve"> – </w:t>
+      </w:r>
+      <w:proofErr w:type="spellStart"/>
+      <w:r>
+        <w:rPr>
+          <w:rFonts w:asciiTheme="minorHAnsi" w:hAnsiTheme="minorHAnsi" w:cstheme="minorHAnsi"/>
+          <w:color w:val="000000"/>
+          <w:lang w:val="en-US"/>
+        </w:rPr>
+        <w:t>raport</w:t>
+      </w:r>
+      <w:proofErr w:type="spellEnd"/>
+      <w:r>
+        <w:rPr>
+          <w:rFonts w:asciiTheme="minorHAnsi" w:hAnsiTheme="minorHAnsi" w:cstheme="minorHAnsi"/>
+          <w:color w:val="000000"/>
+          <w:lang w:val="en-US"/>
+        </w:rPr>
+        <w:t xml:space="preserve"> </w:t>
+      </w:r>
+      <w:proofErr w:type="spellStart"/>
+      <w:r>
+        <w:rPr>
+          <w:rFonts w:asciiTheme="minorHAnsi" w:hAnsiTheme="minorHAnsi" w:cstheme="minorHAnsi"/>
+          <w:color w:val="000000"/>
+          <w:lang w:val="en-US"/>
+        </w:rPr>
+        <w:t>największych</w:t>
+      </w:r>
+      <w:proofErr w:type="spellEnd"/>
+      <w:r>
+        <w:rPr>
+          <w:rFonts w:asciiTheme="minorHAnsi" w:hAnsiTheme="minorHAnsi" w:cstheme="minorHAnsi"/>
+          <w:color w:val="000000"/>
+          <w:lang w:val="en-US"/>
+        </w:rPr>
+        <w:t xml:space="preserve"> </w:t>
+      </w:r>
+      <w:proofErr w:type="spellStart"/>
+      <w:r>
+        <w:rPr>
+          <w:rFonts w:asciiTheme="minorHAnsi" w:hAnsiTheme="minorHAnsi" w:cstheme="minorHAnsi"/>
+          <w:color w:val="000000"/>
+          <w:lang w:val="en-US"/>
+        </w:rPr>
+        <w:t>wydatków</w:t>
+      </w:r>
+      <w:proofErr w:type="spellEnd"/>
+    </w:p>
+    <w:p>
+      <w:pPr>
+        <w:pStyle w:val="NormalnyWeb"/>
+        <w:numPr>
+          <w:ilvl w:val="0"/>
+          <w:numId w:val="13"/>
+        </w:numPr>
+        <w:spacing w:before="0" w:beforeAutospacing="0" w:after="0" w:afterAutospacing="0"/>
+        <w:rPr>
+          <w:rFonts w:asciiTheme="minorHAnsi" w:hAnsiTheme="minorHAnsi" w:cstheme="minorHAnsi"/>
+          <w:color w:val="000000"/>
+          <w:lang w:val="en-US"/>
+        </w:rPr>
+      </w:pPr>
+      <w:proofErr w:type="spellStart"/>
+      <w:r>
+        <w:rPr>
+          <w:rFonts w:asciiTheme="minorHAnsi" w:hAnsiTheme="minorHAnsi" w:cstheme="minorHAnsi"/>
+          <w:color w:val="000000"/>
+          <w:lang w:val="en-US"/>
+        </w:rPr>
+        <w:t>generateStructuralReport</w:t>
+      </w:r>
+      <w:proofErr w:type="spellEnd"/>
+      <w:r>
+        <w:rPr>
+          <w:rFonts w:asciiTheme="minorHAnsi" w:hAnsiTheme="minorHAnsi" w:cstheme="minorHAnsi"/>
+          <w:color w:val="000000"/>
+          <w:lang w:val="en-US"/>
+        </w:rPr>
+        <w:t xml:space="preserve"> – </w:t>
+      </w:r>
+      <w:proofErr w:type="spellStart"/>
+      <w:r>
+        <w:rPr>
+          <w:rFonts w:asciiTheme="minorHAnsi" w:hAnsiTheme="minorHAnsi" w:cstheme="minorHAnsi"/>
+          <w:color w:val="000000"/>
+          <w:lang w:val="en-US"/>
+        </w:rPr>
+        <w:t>raport</w:t>
+      </w:r>
+      <w:proofErr w:type="spellEnd"/>
+      <w:r>
+        <w:rPr>
+          <w:rFonts w:asciiTheme="minorHAnsi" w:hAnsiTheme="minorHAnsi" w:cstheme="minorHAnsi"/>
+          <w:color w:val="000000"/>
+          <w:lang w:val="en-US"/>
+        </w:rPr>
+        <w:t xml:space="preserve"> </w:t>
+      </w:r>
+      <w:proofErr w:type="spellStart"/>
+      <w:r>
+        <w:rPr>
+          <w:rFonts w:asciiTheme="minorHAnsi" w:hAnsiTheme="minorHAnsi" w:cstheme="minorHAnsi"/>
+          <w:color w:val="000000"/>
+          <w:lang w:val="en-US"/>
+        </w:rPr>
+        <w:t>struktury</w:t>
+      </w:r>
+      <w:proofErr w:type="spellEnd"/>
+      <w:r>
+        <w:rPr>
+          <w:rFonts w:asciiTheme="minorHAnsi" w:hAnsiTheme="minorHAnsi" w:cstheme="minorHAnsi"/>
+          <w:color w:val="000000"/>
+          <w:lang w:val="en-US"/>
+        </w:rPr>
+        <w:t xml:space="preserve"> </w:t>
+      </w:r>
+      <w:proofErr w:type="spellStart"/>
+      <w:r>
+        <w:rPr>
+          <w:rFonts w:asciiTheme="minorHAnsi" w:hAnsiTheme="minorHAnsi" w:cstheme="minorHAnsi"/>
+          <w:color w:val="000000"/>
+          <w:lang w:val="en-US"/>
+        </w:rPr>
+        <w:t>wydatków</w:t>
+      </w:r>
+      <w:proofErr w:type="spellEnd"/>
+    </w:p>
+    <w:p>
+      <w:pPr>
+        <w:ind w:left="567"/>
+        <w:rPr>
+          <w:rFonts w:cstheme="minorHAnsi"/>
+          <w:sz w:val="24"/>
+          <w:szCs w:val="24"/>
+          <w:lang w:val="en-US"/>
+        </w:rPr>
+      </w:pPr>
+    </w:p>
+    <w:p>
+      <w:pPr>
+        <w:pStyle w:val="Nagwek2"/>
+      </w:pPr>
+      <w:r>
+        <w:t>User</w:t>
+      </w:r>
+      <w:bookmarkEnd w:id="8"/>
+    </w:p>
+    <w:p>
+      <w:pPr>
         <w:spacing w:after="360"/>
         <w:ind w:left="567"/>
-        <w:jc w:val="both"/>
-        <w:rPr>
-          <w:sz w:val="24"/>
-          <w:szCs w:val="24"/>
-        </w:rPr>
-      </w:pPr>
-      <w:r>
-        <w:rPr>
-          <w:sz w:val="24"/>
-          <w:szCs w:val="24"/>
-        </w:rPr>
-        <w:t xml:space="preserve">Zawiera listę wydatków (obiektów typu </w:t>
+        <w:rPr>
+          <w:sz w:val="24"/>
+          <w:szCs w:val="24"/>
+        </w:rPr>
+      </w:pPr>
+      <w:r>
+        <w:rPr>
+          <w:sz w:val="24"/>
+          <w:szCs w:val="24"/>
+        </w:rPr>
+        <w:t xml:space="preserve">Przechowuje </w:t>
+      </w:r>
+      <w:r>
+        <w:rPr>
+          <w:sz w:val="24"/>
+          <w:szCs w:val="24"/>
+        </w:rPr>
+        <w:t>nazwę użytkownika</w:t>
+      </w:r>
+      <w:r>
+        <w:rPr>
+          <w:sz w:val="24"/>
+          <w:szCs w:val="24"/>
+        </w:rPr>
+        <w:t xml:space="preserve"> (</w:t>
+      </w:r>
+      <w:r>
+        <w:rPr>
+          <w:sz w:val="24"/>
+          <w:szCs w:val="24"/>
+        </w:rPr>
+        <w:t>będącą unikalną wartością</w:t>
+      </w:r>
+      <w:r>
+        <w:rPr>
+          <w:sz w:val="24"/>
+          <w:szCs w:val="24"/>
+        </w:rPr>
+        <w:t>)</w:t>
+      </w:r>
+      <w:r>
+        <w:rPr>
+          <w:sz w:val="24"/>
+          <w:szCs w:val="24"/>
+        </w:rPr>
+        <w:t xml:space="preserve"> oraz hasło. Zawiera także referencję do </w:t>
       </w:r>
       <w:proofErr w:type="spellStart"/>
       <w:r>
@@ -3189,7 +4703,7 @@
           <w:sz w:val="24"/>
           <w:szCs w:val="24"/>
         </w:rPr>
-        <w:t>Expense</w:t>
+        <w:t>ExpenseTracker</w:t>
       </w:r>
       <w:proofErr w:type="spellEnd"/>
       <w:r>
@@ -3197,21 +4711,53 @@
           <w:sz w:val="24"/>
           <w:szCs w:val="24"/>
         </w:rPr>
-        <w:t xml:space="preserve">) oraz </w:t>
-      </w:r>
-      <w:r>
-        <w:rPr>
-          <w:sz w:val="24"/>
-          <w:szCs w:val="24"/>
-        </w:rPr>
-        <w:t>obsługuje</w:t>
-      </w:r>
-      <w:r>
-        <w:rPr>
-          <w:sz w:val="24"/>
-          <w:szCs w:val="24"/>
-        </w:rPr>
-        <w:t xml:space="preserve"> dodawanie nowych wpisów, usuwanie oraz modyfikację istniejących</w:t>
+        <w:t xml:space="preserve"> odpowiadającemu danemu użytkownikowi (to pole nie </w:t>
+      </w:r>
+      <w:r>
+        <w:rPr>
+          <w:sz w:val="24"/>
+          <w:szCs w:val="24"/>
+        </w:rPr>
+        <w:t>jest</w:t>
+      </w:r>
+      <w:bookmarkStart w:id="9" w:name="_GoBack"/>
+      <w:bookmarkEnd w:id="9"/>
+      <w:r>
+        <w:rPr>
+          <w:sz w:val="24"/>
+          <w:szCs w:val="24"/>
+        </w:rPr>
+        <w:t xml:space="preserve"> </w:t>
+      </w:r>
+      <w:proofErr w:type="spellStart"/>
+      <w:r>
+        <w:rPr>
+          <w:sz w:val="24"/>
+          <w:szCs w:val="24"/>
+        </w:rPr>
+        <w:t>serializowane</w:t>
+      </w:r>
+      <w:proofErr w:type="spellEnd"/>
+      <w:r>
+        <w:rPr>
+          <w:sz w:val="24"/>
+          <w:szCs w:val="24"/>
+        </w:rPr>
+        <w:t xml:space="preserve"> lecz </w:t>
+      </w:r>
+      <w:r>
+        <w:rPr>
+          <w:sz w:val="24"/>
+          <w:szCs w:val="24"/>
+        </w:rPr>
+        <w:t>ładowane</w:t>
+      </w:r>
+      <w:r>
+        <w:rPr>
+          <w:sz w:val="24"/>
+          <w:szCs w:val="24"/>
+        </w:rPr>
+        <w:t xml:space="preserve"> na podstawie nazwy użytkownika)</w:t>
       </w:r>
       <w:r>
         <w:rPr>
@@ -3220,56 +4766,20 @@
         </w:rPr>
         <w:t>.</w:t>
       </w:r>
-      <w:r>
-        <w:rPr>
-          <w:sz w:val="24"/>
-          <w:szCs w:val="24"/>
-        </w:rPr>
-        <w:t xml:space="preserve"> Obsługuje </w:t>
-      </w:r>
+    </w:p>
+    <w:p>
+      <w:pPr>
+        <w:pStyle w:val="Nagwek2"/>
+      </w:pPr>
+      <w:bookmarkStart w:id="10" w:name="_Toc471576109"/>
       <w:proofErr w:type="spellStart"/>
       <w:r>
-        <w:rPr>
-          <w:sz w:val="24"/>
-          <w:szCs w:val="24"/>
-        </w:rPr>
-        <w:t>serializację</w:t>
-      </w:r>
-      <w:proofErr w:type="spellEnd"/>
-      <w:r>
-        <w:rPr>
-          <w:sz w:val="24"/>
-          <w:szCs w:val="24"/>
-        </w:rPr>
-        <w:t xml:space="preserve"> i </w:t>
-      </w:r>
-      <w:proofErr w:type="spellStart"/>
-      <w:r>
-        <w:rPr>
-          <w:sz w:val="24"/>
-          <w:szCs w:val="24"/>
-        </w:rPr>
-        <w:t>deserializację</w:t>
-      </w:r>
-      <w:proofErr w:type="spellEnd"/>
-      <w:r>
-        <w:rPr>
-          <w:sz w:val="24"/>
-          <w:szCs w:val="24"/>
-        </w:rPr>
-        <w:t xml:space="preserve"> danych.</w:t>
-      </w:r>
-    </w:p>
-    <w:p>
-      <w:pPr>
-        <w:pStyle w:val="Nagwek2"/>
-      </w:pPr>
-      <w:bookmarkStart w:id="8" w:name="_Toc471576107"/>
-      <w:proofErr w:type="spellStart"/>
-      <w:r>
-        <w:t>ExpenseTrackerReports</w:t>
-      </w:r>
-      <w:bookmarkEnd w:id="8"/>
+        <w:t>User</w:t>
+      </w:r>
+      <w:r>
+        <w:t>s</w:t>
+      </w:r>
+      <w:bookmarkEnd w:id="10"/>
       <w:proofErr w:type="spellEnd"/>
     </w:p>
     <w:p>
@@ -3287,14 +4797,14 @@
           <w:sz w:val="24"/>
           <w:szCs w:val="24"/>
         </w:rPr>
-        <w:t>Rozszerza klasę</w:t>
-      </w:r>
-      <w:r>
-        <w:rPr>
-          <w:sz w:val="24"/>
-          <w:szCs w:val="24"/>
-        </w:rPr>
-        <w:t xml:space="preserve"> </w:t>
+        <w:t xml:space="preserve">Przechowuje </w:t>
+      </w:r>
+      <w:r>
+        <w:rPr>
+          <w:sz w:val="24"/>
+          <w:szCs w:val="24"/>
+        </w:rPr>
+        <w:t xml:space="preserve">listę użytkowników. Umożliwia sprawdzenie czy użytkownik istnieje, czy jego hasło jest poprawne oraz dodanie użytkownika. Obsługuje </w:t>
       </w:r>
       <w:proofErr w:type="spellStart"/>
       <w:r>
@@ -3302,7 +4812,7 @@
           <w:sz w:val="24"/>
           <w:szCs w:val="24"/>
         </w:rPr>
-        <w:t>ExpenseTracker</w:t>
+        <w:t>serializację</w:t>
       </w:r>
       <w:proofErr w:type="spellEnd"/>
       <w:r>
@@ -3310,378 +4820,176 @@
           <w:sz w:val="24"/>
           <w:szCs w:val="24"/>
         </w:rPr>
-        <w:t xml:space="preserve"> o metody generujące raporty przy użyciu technologii LINQ.</w:t>
-      </w:r>
-      <w:r>
-        <w:rPr>
-          <w:sz w:val="24"/>
-          <w:szCs w:val="24"/>
-        </w:rPr>
-        <w:t xml:space="preserve"> </w:t>
+        <w:t xml:space="preserve"> i </w:t>
+      </w:r>
+      <w:proofErr w:type="spellStart"/>
+      <w:r>
+        <w:rPr>
+          <w:sz w:val="24"/>
+          <w:szCs w:val="24"/>
+        </w:rPr>
+        <w:t>deserializację</w:t>
+      </w:r>
+      <w:proofErr w:type="spellEnd"/>
+      <w:r>
+        <w:rPr>
+          <w:sz w:val="24"/>
+          <w:szCs w:val="24"/>
+        </w:rPr>
+        <w:t xml:space="preserve"> danych.</w:t>
       </w:r>
     </w:p>
     <w:p>
       <w:pPr>
         <w:pStyle w:val="Nagwek2"/>
       </w:pPr>
-      <w:bookmarkStart w:id="9" w:name="_Toc471576108"/>
-      <w:r>
-        <w:t>User</w:t>
-      </w:r>
-      <w:bookmarkEnd w:id="9"/>
+      <w:bookmarkStart w:id="11" w:name="_Toc471576110"/>
+      <w:r>
+        <w:lastRenderedPageBreak/>
+        <w:t>Program</w:t>
+      </w:r>
+      <w:bookmarkEnd w:id="11"/>
+    </w:p>
+    <w:p>
+      <w:pPr>
+        <w:spacing w:after="240"/>
+        <w:ind w:left="567"/>
+        <w:jc w:val="both"/>
+        <w:rPr>
+          <w:sz w:val="24"/>
+          <w:szCs w:val="24"/>
+        </w:rPr>
+      </w:pPr>
+      <w:r>
+        <w:rPr>
+          <w:sz w:val="24"/>
+          <w:szCs w:val="24"/>
+        </w:rPr>
+        <w:t>Odpowiada za interakcję z użytkownikiem</w:t>
+      </w:r>
+      <w:r>
+        <w:rPr>
+          <w:sz w:val="24"/>
+          <w:szCs w:val="24"/>
+        </w:rPr>
+        <w:t>, generowanie menu w</w:t>
+      </w:r>
+      <w:r>
+        <w:rPr>
+          <w:sz w:val="24"/>
+          <w:szCs w:val="24"/>
+        </w:rPr>
+        <w:t>yboru</w:t>
+      </w:r>
+      <w:r>
+        <w:rPr>
+          <w:sz w:val="24"/>
+          <w:szCs w:val="24"/>
+        </w:rPr>
+        <w:t>, nasłuchiwanie jego komend</w:t>
+      </w:r>
+      <w:r>
+        <w:rPr>
+          <w:sz w:val="24"/>
+          <w:szCs w:val="24"/>
+        </w:rPr>
+        <w:t>, kontrole wprowadzanych danych</w:t>
+      </w:r>
+      <w:r>
+        <w:rPr>
+          <w:sz w:val="24"/>
+          <w:szCs w:val="24"/>
+        </w:rPr>
+        <w:t xml:space="preserve"> oraz </w:t>
+      </w:r>
+      <w:r>
+        <w:rPr>
+          <w:sz w:val="24"/>
+          <w:szCs w:val="24"/>
+        </w:rPr>
+        <w:t>uruchamianie odpowiednich metod</w:t>
+      </w:r>
+      <w:r>
+        <w:rPr>
+          <w:sz w:val="24"/>
+          <w:szCs w:val="24"/>
+        </w:rPr>
+        <w:t>.</w:t>
+      </w:r>
+    </w:p>
+    <w:p>
+      <w:pPr>
+        <w:rPr>
+          <w:sz w:val="24"/>
+          <w:szCs w:val="24"/>
+        </w:rPr>
+      </w:pPr>
+      <w:r>
+        <w:rPr>
+          <w:sz w:val="24"/>
+          <w:szCs w:val="24"/>
+        </w:rPr>
+        <w:br w:type="page"/>
+      </w:r>
+    </w:p>
+    <w:p>
+      <w:pPr>
+        <w:pStyle w:val="Nagwek1"/>
+      </w:pPr>
+      <w:bookmarkStart w:id="12" w:name="_Toc471576111"/>
+      <w:r>
+        <w:t>Diagram</w:t>
+      </w:r>
+      <w:r>
+        <w:t xml:space="preserve"> klas</w:t>
+      </w:r>
+      <w:bookmarkEnd w:id="12"/>
     </w:p>
     <w:p>
       <w:pPr>
         <w:spacing w:after="360"/>
-        <w:ind w:left="567"/>
-        <w:rPr>
-          <w:sz w:val="24"/>
-          <w:szCs w:val="24"/>
-        </w:rPr>
-      </w:pPr>
-      <w:r>
-        <w:rPr>
-          <w:sz w:val="24"/>
-          <w:szCs w:val="24"/>
-        </w:rPr>
-        <w:t xml:space="preserve">Przechowuje </w:t>
-      </w:r>
-      <w:r>
-        <w:rPr>
-          <w:sz w:val="24"/>
-          <w:szCs w:val="24"/>
-        </w:rPr>
-        <w:t>nazwę użytkownika</w:t>
-      </w:r>
-      <w:r>
-        <w:rPr>
-          <w:sz w:val="24"/>
-          <w:szCs w:val="24"/>
-        </w:rPr>
-        <w:t xml:space="preserve"> (</w:t>
-      </w:r>
-      <w:r>
-        <w:rPr>
-          <w:sz w:val="24"/>
-          <w:szCs w:val="24"/>
-        </w:rPr>
-        <w:t>będącą unikalną wartością</w:t>
-      </w:r>
-      <w:r>
-        <w:rPr>
-          <w:sz w:val="24"/>
-          <w:szCs w:val="24"/>
-        </w:rPr>
-        <w:t>)</w:t>
-      </w:r>
-      <w:r>
-        <w:rPr>
-          <w:sz w:val="24"/>
-          <w:szCs w:val="24"/>
-        </w:rPr>
-        <w:t xml:space="preserve"> oraz hasło. Zawiera także referencję do </w:t>
-      </w:r>
-      <w:proofErr w:type="spellStart"/>
-      <w:r>
-        <w:rPr>
-          <w:sz w:val="24"/>
-          <w:szCs w:val="24"/>
-        </w:rPr>
-        <w:t>ExpenseTracker</w:t>
-      </w:r>
-      <w:proofErr w:type="spellEnd"/>
-      <w:r>
-        <w:rPr>
-          <w:sz w:val="24"/>
-          <w:szCs w:val="24"/>
-        </w:rPr>
-        <w:t xml:space="preserve"> odpowiadającemu danemu użytkownikowi (to pole nie będzie </w:t>
-      </w:r>
-      <w:proofErr w:type="spellStart"/>
-      <w:r>
-        <w:rPr>
-          <w:sz w:val="24"/>
-          <w:szCs w:val="24"/>
-        </w:rPr>
-        <w:t>serializowane</w:t>
-      </w:r>
-      <w:proofErr w:type="spellEnd"/>
-      <w:r>
-        <w:rPr>
-          <w:sz w:val="24"/>
-          <w:szCs w:val="24"/>
-        </w:rPr>
-        <w:t xml:space="preserve"> lecz </w:t>
-      </w:r>
-      <w:r>
-        <w:rPr>
-          <w:sz w:val="24"/>
-          <w:szCs w:val="24"/>
-        </w:rPr>
-        <w:t>ładowane</w:t>
-      </w:r>
-      <w:r>
-        <w:rPr>
-          <w:sz w:val="24"/>
-          <w:szCs w:val="24"/>
-        </w:rPr>
-        <w:t xml:space="preserve"> na podstawie nazwy użytkownika)</w:t>
-      </w:r>
-      <w:r>
-        <w:rPr>
-          <w:sz w:val="24"/>
-          <w:szCs w:val="24"/>
-        </w:rPr>
-        <w:t>.</w:t>
-      </w:r>
-    </w:p>
-    <w:p>
-      <w:pPr>
-        <w:pStyle w:val="Nagwek2"/>
-      </w:pPr>
-      <w:bookmarkStart w:id="10" w:name="_Toc471576109"/>
-      <w:proofErr w:type="spellStart"/>
-      <w:r>
-        <w:t>User</w:t>
-      </w:r>
-      <w:r>
-        <w:t>s</w:t>
-      </w:r>
-      <w:bookmarkEnd w:id="10"/>
-      <w:proofErr w:type="spellEnd"/>
+        <w:jc w:val="both"/>
+        <w:rPr>
+          <w:sz w:val="24"/>
+        </w:rPr>
+      </w:pPr>
+      <w:r>
+        <w:rPr>
+          <w:sz w:val="24"/>
+        </w:rPr>
+        <w:t xml:space="preserve">Diagram prezentuje klasy, ich pola oraz metody. </w:t>
+      </w:r>
     </w:p>
     <w:p>
       <w:pPr>
         <w:spacing w:after="360"/>
-        <w:ind w:left="567"/>
-        <w:jc w:val="both"/>
-        <w:rPr>
-          <w:sz w:val="24"/>
-          <w:szCs w:val="24"/>
-        </w:rPr>
-      </w:pPr>
-      <w:r>
-        <w:rPr>
-          <w:sz w:val="24"/>
-          <w:szCs w:val="24"/>
-        </w:rPr>
-        <w:t xml:space="preserve">Przechowuje </w:t>
-      </w:r>
-      <w:r>
-        <w:rPr>
-          <w:sz w:val="24"/>
-          <w:szCs w:val="24"/>
-        </w:rPr>
-        <w:t xml:space="preserve">listę użytkowników. Umożliwia sprawdzenie czy użytkownik istnieje, czy jego hasło jest poprawne oraz dodanie bądź zmianę hasła użytkownika. </w:t>
-      </w:r>
-      <w:r>
-        <w:rPr>
-          <w:sz w:val="24"/>
-          <w:szCs w:val="24"/>
-        </w:rPr>
-        <w:t xml:space="preserve"> </w:t>
-      </w:r>
-      <w:r>
-        <w:rPr>
-          <w:sz w:val="24"/>
-          <w:szCs w:val="24"/>
-        </w:rPr>
-        <w:t xml:space="preserve">Obsługuje </w:t>
-      </w:r>
-      <w:proofErr w:type="spellStart"/>
-      <w:r>
-        <w:rPr>
-          <w:sz w:val="24"/>
-          <w:szCs w:val="24"/>
-        </w:rPr>
-        <w:t>serializację</w:t>
-      </w:r>
-      <w:proofErr w:type="spellEnd"/>
-      <w:r>
-        <w:rPr>
-          <w:sz w:val="24"/>
-          <w:szCs w:val="24"/>
-        </w:rPr>
-        <w:t xml:space="preserve"> i </w:t>
-      </w:r>
-      <w:proofErr w:type="spellStart"/>
-      <w:r>
-        <w:rPr>
-          <w:sz w:val="24"/>
-          <w:szCs w:val="24"/>
-        </w:rPr>
-        <w:t>deserializację</w:t>
-      </w:r>
-      <w:proofErr w:type="spellEnd"/>
-      <w:r>
-        <w:rPr>
-          <w:sz w:val="24"/>
-          <w:szCs w:val="24"/>
-        </w:rPr>
-        <w:t xml:space="preserve"> danych.</w:t>
-      </w:r>
-    </w:p>
-    <w:p>
-      <w:pPr>
-        <w:pStyle w:val="Nagwek2"/>
-      </w:pPr>
-      <w:bookmarkStart w:id="11" w:name="_Toc471576110"/>
-      <w:r>
-        <w:t>Program</w:t>
-      </w:r>
-      <w:bookmarkEnd w:id="11"/>
-    </w:p>
-    <w:p>
-      <w:pPr>
-        <w:spacing w:after="0"/>
-        <w:ind w:left="567"/>
-        <w:jc w:val="both"/>
-        <w:rPr>
-          <w:sz w:val="24"/>
-          <w:szCs w:val="24"/>
-        </w:rPr>
-      </w:pPr>
-      <w:r>
-        <w:rPr>
-          <w:sz w:val="24"/>
-          <w:szCs w:val="24"/>
-        </w:rPr>
-        <w:t>Odpowiada za interakcję z użytkownikiem</w:t>
-      </w:r>
-      <w:r>
-        <w:rPr>
-          <w:sz w:val="24"/>
-          <w:szCs w:val="24"/>
-        </w:rPr>
-        <w:t>, generowanie menu w</w:t>
-      </w:r>
-      <w:r>
-        <w:rPr>
-          <w:sz w:val="24"/>
-          <w:szCs w:val="24"/>
-        </w:rPr>
-        <w:t>yboru</w:t>
-      </w:r>
-      <w:r>
-        <w:rPr>
-          <w:sz w:val="24"/>
-          <w:szCs w:val="24"/>
-        </w:rPr>
-        <w:t xml:space="preserve">, nasłuchiwanie jego komend oraz </w:t>
-      </w:r>
-      <w:r>
-        <w:rPr>
-          <w:sz w:val="24"/>
-          <w:szCs w:val="24"/>
-        </w:rPr>
-        <w:t>uruchamianie odpowiednich metod</w:t>
-      </w:r>
-      <w:r>
-        <w:rPr>
-          <w:sz w:val="24"/>
-          <w:szCs w:val="24"/>
-        </w:rPr>
-        <w:t>.</w:t>
-      </w:r>
-    </w:p>
-    <w:p>
-      <w:pPr>
-        <w:spacing w:after="0"/>
-        <w:ind w:left="567"/>
-        <w:jc w:val="both"/>
-        <w:rPr>
-          <w:sz w:val="24"/>
-          <w:szCs w:val="24"/>
-        </w:rPr>
-      </w:pPr>
-    </w:p>
-    <w:p>
-      <w:pPr>
-        <w:pStyle w:val="Nagwek1"/>
-      </w:pPr>
-      <w:bookmarkStart w:id="12" w:name="_Toc471576111"/>
-      <w:r>
-        <w:lastRenderedPageBreak/>
-        <w:t>Diagram</w:t>
-      </w:r>
-      <w:r>
-        <w:t xml:space="preserve"> klas</w:t>
-      </w:r>
-      <w:bookmarkEnd w:id="12"/>
-    </w:p>
-    <w:p>
-      <w:pPr>
-        <w:spacing w:after="360"/>
-        <w:jc w:val="both"/>
-        <w:rPr>
-          <w:sz w:val="24"/>
-        </w:rPr>
-      </w:pPr>
-      <w:r>
-        <w:rPr>
-          <w:sz w:val="24"/>
-        </w:rPr>
-        <w:t xml:space="preserve">Diagram prezentuje klasy, ich pola oraz metody. </w:t>
-      </w:r>
-    </w:p>
-    <w:p>
-      <w:pPr>
-        <w:spacing w:after="360"/>
-        <w:jc w:val="both"/>
-      </w:pPr>
-      <w:r>
-        <w:rPr>
-          <w:noProof/>
-          <w:lang w:eastAsia="pl-PL"/>
-        </w:rPr>
-        <w:drawing>
-          <wp:inline distT="0" distB="0" distL="0" distR="0" wp14:anchorId="57455560" wp14:editId="19E92669">
-            <wp:extent cx="5753100" cy="5317490"/>
-            <wp:effectExtent l="0" t="0" r="0" b="0"/>
-            <wp:docPr id="1" name="Obraz 1" descr="C:\Users\treba\Downloads\Untitled Diagram (13).png"/>
-            <wp:cNvGraphicFramePr>
-              <a:graphicFrameLocks xmlns:a="http://schemas.openxmlformats.org/drawingml/2006/main" noChangeAspect="1"/>
-            </wp:cNvGraphicFramePr>
-            <a:graphic xmlns:a="http://schemas.openxmlformats.org/drawingml/2006/main">
-              <a:graphicData uri="http://schemas.openxmlformats.org/drawingml/2006/picture">
-                <pic:pic xmlns:pic="http://schemas.openxmlformats.org/drawingml/2006/picture">
-                  <pic:nvPicPr>
-                    <pic:cNvPr id="0" name="Picture 2" descr="C:\Users\treba\Downloads\Untitled Diagram (13).png"/>
-                    <pic:cNvPicPr>
-                      <a:picLocks noChangeAspect="1" noChangeArrowheads="1"/>
-                    </pic:cNvPicPr>
-                  </pic:nvPicPr>
-                  <pic:blipFill>
-                    <a:blip r:embed="rId8">
-                      <a:extLst>
-                        <a:ext uri="{28A0092B-C50C-407E-A947-70E740481C1C}">
-                          <a14:useLocalDpi xmlns:a14="http://schemas.microsoft.com/office/drawing/2010/main" val="0"/>
-                        </a:ext>
-                      </a:extLst>
-                    </a:blip>
-                    <a:srcRect/>
-                    <a:stretch>
-                      <a:fillRect/>
-                    </a:stretch>
-                  </pic:blipFill>
-                  <pic:spPr bwMode="auto">
-                    <a:xfrm>
-                      <a:off x="0" y="0"/>
-                      <a:ext cx="5753100" cy="5317490"/>
-                    </a:xfrm>
-                    <a:prstGeom prst="rect">
-                      <a:avLst/>
-                    </a:prstGeom>
-                    <a:noFill/>
-                    <a:ln>
-                      <a:noFill/>
-                    </a:ln>
-                  </pic:spPr>
-                </pic:pic>
-              </a:graphicData>
-            </a:graphic>
-          </wp:inline>
-        </w:drawing>
+        <w:jc w:val="both"/>
+      </w:pPr>
+      <w:r>
+        <w:pict w14:anchorId="701E2316">
+          <v:shapetype id="_x0000_t75" coordsize="21600,21600" o:spt="75" o:preferrelative="t" path="m@4@5l@4@11@9@11@9@5xe" filled="f" stroked="f">
+            <v:stroke joinstyle="miter"/>
+            <v:formulas>
+              <v:f eqn="if lineDrawn pixelLineWidth 0"/>
+              <v:f eqn="sum @0 1 0"/>
+              <v:f eqn="sum 0 0 @1"/>
+              <v:f eqn="prod @2 1 2"/>
+              <v:f eqn="prod @3 21600 pixelWidth"/>
+              <v:f eqn="prod @3 21600 pixelHeight"/>
+              <v:f eqn="sum @0 0 1"/>
+              <v:f eqn="prod @6 1 2"/>
+              <v:f eqn="prod @7 21600 pixelWidth"/>
+              <v:f eqn="sum @8 21600 0"/>
+              <v:f eqn="prod @7 21600 pixelHeight"/>
+              <v:f eqn="sum @10 21600 0"/>
+            </v:formulas>
+            <v:path o:extrusionok="f" gradientshapeok="t" o:connecttype="rect"/>
+            <o:lock v:ext="edit" aspectratio="t"/>
+          </v:shapetype>
+          <v:shape id="_x0000_i1031" type="#_x0000_t75" style="width:453pt;height:6in">
+            <v:imagedata r:id="rId8" o:title="pobrane"/>
+          </v:shape>
+        </w:pict>
       </w:r>
     </w:p>
     <w:sectPr>
@@ -4179,6 +5487,232 @@
     </w:lvl>
   </w:abstractNum>
   <w:abstractNum w:abstractNumId="4" w15:restartNumberingAfterBreak="0">
+    <w:nsid w:val="32180192"/>
+    <w:multiLevelType w:val="hybridMultilevel"/>
+    <w:tmpl w:val="E53A6BFA"/>
+    <w:lvl w:ilvl="0" w:tplc="04150001">
+      <w:start w:val="1"/>
+      <w:numFmt w:val="bullet"/>
+      <w:lvlText w:val=""/>
+      <w:lvlJc w:val="left"/>
+      <w:pPr>
+        <w:ind w:left="1287" w:hanging="360"/>
+      </w:pPr>
+      <w:rPr>
+        <w:rFonts w:ascii="Symbol" w:hAnsi="Symbol" w:hint="default"/>
+      </w:rPr>
+    </w:lvl>
+    <w:lvl w:ilvl="1" w:tplc="04150003" w:tentative="1">
+      <w:start w:val="1"/>
+      <w:numFmt w:val="bullet"/>
+      <w:lvlText w:val="o"/>
+      <w:lvlJc w:val="left"/>
+      <w:pPr>
+        <w:ind w:left="2007" w:hanging="360"/>
+      </w:pPr>
+      <w:rPr>
+        <w:rFonts w:ascii="Courier New" w:hAnsi="Courier New" w:cs="Courier New" w:hint="default"/>
+      </w:rPr>
+    </w:lvl>
+    <w:lvl w:ilvl="2" w:tplc="04150005" w:tentative="1">
+      <w:start w:val="1"/>
+      <w:numFmt w:val="bullet"/>
+      <w:lvlText w:val=""/>
+      <w:lvlJc w:val="left"/>
+      <w:pPr>
+        <w:ind w:left="2727" w:hanging="360"/>
+      </w:pPr>
+      <w:rPr>
+        <w:rFonts w:ascii="Wingdings" w:hAnsi="Wingdings" w:hint="default"/>
+      </w:rPr>
+    </w:lvl>
+    <w:lvl w:ilvl="3" w:tplc="04150001" w:tentative="1">
+      <w:start w:val="1"/>
+      <w:numFmt w:val="bullet"/>
+      <w:lvlText w:val=""/>
+      <w:lvlJc w:val="left"/>
+      <w:pPr>
+        <w:ind w:left="3447" w:hanging="360"/>
+      </w:pPr>
+      <w:rPr>
+        <w:rFonts w:ascii="Symbol" w:hAnsi="Symbol" w:hint="default"/>
+      </w:rPr>
+    </w:lvl>
+    <w:lvl w:ilvl="4" w:tplc="04150003" w:tentative="1">
+      <w:start w:val="1"/>
+      <w:numFmt w:val="bullet"/>
+      <w:lvlText w:val="o"/>
+      <w:lvlJc w:val="left"/>
+      <w:pPr>
+        <w:ind w:left="4167" w:hanging="360"/>
+      </w:pPr>
+      <w:rPr>
+        <w:rFonts w:ascii="Courier New" w:hAnsi="Courier New" w:cs="Courier New" w:hint="default"/>
+      </w:rPr>
+    </w:lvl>
+    <w:lvl w:ilvl="5" w:tplc="04150005" w:tentative="1">
+      <w:start w:val="1"/>
+      <w:numFmt w:val="bullet"/>
+      <w:lvlText w:val=""/>
+      <w:lvlJc w:val="left"/>
+      <w:pPr>
+        <w:ind w:left="4887" w:hanging="360"/>
+      </w:pPr>
+      <w:rPr>
+        <w:rFonts w:ascii="Wingdings" w:hAnsi="Wingdings" w:hint="default"/>
+      </w:rPr>
+    </w:lvl>
+    <w:lvl w:ilvl="6" w:tplc="04150001" w:tentative="1">
+      <w:start w:val="1"/>
+      <w:numFmt w:val="bullet"/>
+      <w:lvlText w:val=""/>
+      <w:lvlJc w:val="left"/>
+      <w:pPr>
+        <w:ind w:left="5607" w:hanging="360"/>
+      </w:pPr>
+      <w:rPr>
+        <w:rFonts w:ascii="Symbol" w:hAnsi="Symbol" w:hint="default"/>
+      </w:rPr>
+    </w:lvl>
+    <w:lvl w:ilvl="7" w:tplc="04150003" w:tentative="1">
+      <w:start w:val="1"/>
+      <w:numFmt w:val="bullet"/>
+      <w:lvlText w:val="o"/>
+      <w:lvlJc w:val="left"/>
+      <w:pPr>
+        <w:ind w:left="6327" w:hanging="360"/>
+      </w:pPr>
+      <w:rPr>
+        <w:rFonts w:ascii="Courier New" w:hAnsi="Courier New" w:cs="Courier New" w:hint="default"/>
+      </w:rPr>
+    </w:lvl>
+    <w:lvl w:ilvl="8" w:tplc="04150005" w:tentative="1">
+      <w:start w:val="1"/>
+      <w:numFmt w:val="bullet"/>
+      <w:lvlText w:val=""/>
+      <w:lvlJc w:val="left"/>
+      <w:pPr>
+        <w:ind w:left="7047" w:hanging="360"/>
+      </w:pPr>
+      <w:rPr>
+        <w:rFonts w:ascii="Wingdings" w:hAnsi="Wingdings" w:hint="default"/>
+      </w:rPr>
+    </w:lvl>
+  </w:abstractNum>
+  <w:abstractNum w:abstractNumId="5" w15:restartNumberingAfterBreak="0">
+    <w:nsid w:val="465900D9"/>
+    <w:multiLevelType w:val="hybridMultilevel"/>
+    <w:tmpl w:val="89E6C686"/>
+    <w:lvl w:ilvl="0" w:tplc="04150001">
+      <w:start w:val="1"/>
+      <w:numFmt w:val="bullet"/>
+      <w:lvlText w:val=""/>
+      <w:lvlJc w:val="left"/>
+      <w:pPr>
+        <w:ind w:left="1287" w:hanging="360"/>
+      </w:pPr>
+      <w:rPr>
+        <w:rFonts w:ascii="Symbol" w:hAnsi="Symbol" w:hint="default"/>
+      </w:rPr>
+    </w:lvl>
+    <w:lvl w:ilvl="1" w:tplc="04150003" w:tentative="1">
+      <w:start w:val="1"/>
+      <w:numFmt w:val="bullet"/>
+      <w:lvlText w:val="o"/>
+      <w:lvlJc w:val="left"/>
+      <w:pPr>
+        <w:ind w:left="2007" w:hanging="360"/>
+      </w:pPr>
+      <w:rPr>
+        <w:rFonts w:ascii="Courier New" w:hAnsi="Courier New" w:cs="Courier New" w:hint="default"/>
+      </w:rPr>
+    </w:lvl>
+    <w:lvl w:ilvl="2" w:tplc="04150005" w:tentative="1">
+      <w:start w:val="1"/>
+      <w:numFmt w:val="bullet"/>
+      <w:lvlText w:val=""/>
+      <w:lvlJc w:val="left"/>
+      <w:pPr>
+        <w:ind w:left="2727" w:hanging="360"/>
+      </w:pPr>
+      <w:rPr>
+        <w:rFonts w:ascii="Wingdings" w:hAnsi="Wingdings" w:hint="default"/>
+      </w:rPr>
+    </w:lvl>
+    <w:lvl w:ilvl="3" w:tplc="04150001" w:tentative="1">
+      <w:start w:val="1"/>
+      <w:numFmt w:val="bullet"/>
+      <w:lvlText w:val=""/>
+      <w:lvlJc w:val="left"/>
+      <w:pPr>
+        <w:ind w:left="3447" w:hanging="360"/>
+      </w:pPr>
+      <w:rPr>
+        <w:rFonts w:ascii="Symbol" w:hAnsi="Symbol" w:hint="default"/>
+      </w:rPr>
+    </w:lvl>
+    <w:lvl w:ilvl="4" w:tplc="04150003" w:tentative="1">
+      <w:start w:val="1"/>
+      <w:numFmt w:val="bullet"/>
+      <w:lvlText w:val="o"/>
+      <w:lvlJc w:val="left"/>
+      <w:pPr>
+        <w:ind w:left="4167" w:hanging="360"/>
+      </w:pPr>
+      <w:rPr>
+        <w:rFonts w:ascii="Courier New" w:hAnsi="Courier New" w:cs="Courier New" w:hint="default"/>
+      </w:rPr>
+    </w:lvl>
+    <w:lvl w:ilvl="5" w:tplc="04150005" w:tentative="1">
+      <w:start w:val="1"/>
+      <w:numFmt w:val="bullet"/>
+      <w:lvlText w:val=""/>
+      <w:lvlJc w:val="left"/>
+      <w:pPr>
+        <w:ind w:left="4887" w:hanging="360"/>
+      </w:pPr>
+      <w:rPr>
+        <w:rFonts w:ascii="Wingdings" w:hAnsi="Wingdings" w:hint="default"/>
+      </w:rPr>
+    </w:lvl>
+    <w:lvl w:ilvl="6" w:tplc="04150001" w:tentative="1">
+      <w:start w:val="1"/>
+      <w:numFmt w:val="bullet"/>
+      <w:lvlText w:val=""/>
+      <w:lvlJc w:val="left"/>
+      <w:pPr>
+        <w:ind w:left="5607" w:hanging="360"/>
+      </w:pPr>
+      <w:rPr>
+        <w:rFonts w:ascii="Symbol" w:hAnsi="Symbol" w:hint="default"/>
+      </w:rPr>
+    </w:lvl>
+    <w:lvl w:ilvl="7" w:tplc="04150003" w:tentative="1">
+      <w:start w:val="1"/>
+      <w:numFmt w:val="bullet"/>
+      <w:lvlText w:val="o"/>
+      <w:lvlJc w:val="left"/>
+      <w:pPr>
+        <w:ind w:left="6327" w:hanging="360"/>
+      </w:pPr>
+      <w:rPr>
+        <w:rFonts w:ascii="Courier New" w:hAnsi="Courier New" w:cs="Courier New" w:hint="default"/>
+      </w:rPr>
+    </w:lvl>
+    <w:lvl w:ilvl="8" w:tplc="04150005" w:tentative="1">
+      <w:start w:val="1"/>
+      <w:numFmt w:val="bullet"/>
+      <w:lvlText w:val=""/>
+      <w:lvlJc w:val="left"/>
+      <w:pPr>
+        <w:ind w:left="7047" w:hanging="360"/>
+      </w:pPr>
+      <w:rPr>
+        <w:rFonts w:ascii="Wingdings" w:hAnsi="Wingdings" w:hint="default"/>
+      </w:rPr>
+    </w:lvl>
+  </w:abstractNum>
+  <w:abstractNum w:abstractNumId="6" w15:restartNumberingAfterBreak="0">
     <w:nsid w:val="4C9F35DC"/>
     <w:multiLevelType w:val="hybridMultilevel"/>
     <w:tmpl w:val="E3A4CAE2"/>
@@ -4291,7 +5825,7 @@
       </w:rPr>
     </w:lvl>
   </w:abstractNum>
-  <w:abstractNum w:abstractNumId="5" w15:restartNumberingAfterBreak="0">
+  <w:abstractNum w:abstractNumId="7" w15:restartNumberingAfterBreak="0">
     <w:nsid w:val="4F0F2E61"/>
     <w:multiLevelType w:val="hybridMultilevel"/>
     <w:tmpl w:val="E3DABF9C"/>
@@ -4404,7 +5938,7 @@
       </w:rPr>
     </w:lvl>
   </w:abstractNum>
-  <w:abstractNum w:abstractNumId="6" w15:restartNumberingAfterBreak="0">
+  <w:abstractNum w:abstractNumId="8" w15:restartNumberingAfterBreak="0">
     <w:nsid w:val="5A1B1666"/>
     <w:multiLevelType w:val="hybridMultilevel"/>
     <w:tmpl w:val="E5EE5688"/>
@@ -4490,7 +6024,7 @@
       </w:pPr>
     </w:lvl>
   </w:abstractNum>
-  <w:abstractNum w:abstractNumId="7" w15:restartNumberingAfterBreak="0">
+  <w:abstractNum w:abstractNumId="9" w15:restartNumberingAfterBreak="0">
     <w:nsid w:val="5B0C1D34"/>
     <w:multiLevelType w:val="hybridMultilevel"/>
     <w:tmpl w:val="78C69FFE"/>
@@ -4604,7 +6138,7 @@
       </w:rPr>
     </w:lvl>
   </w:abstractNum>
-  <w:abstractNum w:abstractNumId="8" w15:restartNumberingAfterBreak="0">
+  <w:abstractNum w:abstractNumId="10" w15:restartNumberingAfterBreak="0">
     <w:nsid w:val="5ED27603"/>
     <w:multiLevelType w:val="hybridMultilevel"/>
     <w:tmpl w:val="2788D932"/>
@@ -4717,7 +6251,7 @@
       </w:rPr>
     </w:lvl>
   </w:abstractNum>
-  <w:abstractNum w:abstractNumId="9" w15:restartNumberingAfterBreak="0">
+  <w:abstractNum w:abstractNumId="11" w15:restartNumberingAfterBreak="0">
     <w:nsid w:val="725D2887"/>
     <w:multiLevelType w:val="hybridMultilevel"/>
     <w:tmpl w:val="E0F23EEE"/>
@@ -4824,6 +6358,119 @@
       <w:lvlJc w:val="left"/>
       <w:pPr>
         <w:ind w:left="6480" w:hanging="360"/>
+      </w:pPr>
+      <w:rPr>
+        <w:rFonts w:ascii="Wingdings" w:hAnsi="Wingdings" w:hint="default"/>
+      </w:rPr>
+    </w:lvl>
+  </w:abstractNum>
+  <w:abstractNum w:abstractNumId="12" w15:restartNumberingAfterBreak="0">
+    <w:nsid w:val="7F274432"/>
+    <w:multiLevelType w:val="hybridMultilevel"/>
+    <w:tmpl w:val="C71AB4A4"/>
+    <w:lvl w:ilvl="0" w:tplc="04150001">
+      <w:start w:val="1"/>
+      <w:numFmt w:val="bullet"/>
+      <w:lvlText w:val=""/>
+      <w:lvlJc w:val="left"/>
+      <w:pPr>
+        <w:ind w:left="1287" w:hanging="360"/>
+      </w:pPr>
+      <w:rPr>
+        <w:rFonts w:ascii="Symbol" w:hAnsi="Symbol" w:hint="default"/>
+      </w:rPr>
+    </w:lvl>
+    <w:lvl w:ilvl="1" w:tplc="04150003" w:tentative="1">
+      <w:start w:val="1"/>
+      <w:numFmt w:val="bullet"/>
+      <w:lvlText w:val="o"/>
+      <w:lvlJc w:val="left"/>
+      <w:pPr>
+        <w:ind w:left="2007" w:hanging="360"/>
+      </w:pPr>
+      <w:rPr>
+        <w:rFonts w:ascii="Courier New" w:hAnsi="Courier New" w:cs="Courier New" w:hint="default"/>
+      </w:rPr>
+    </w:lvl>
+    <w:lvl w:ilvl="2" w:tplc="04150005" w:tentative="1">
+      <w:start w:val="1"/>
+      <w:numFmt w:val="bullet"/>
+      <w:lvlText w:val=""/>
+      <w:lvlJc w:val="left"/>
+      <w:pPr>
+        <w:ind w:left="2727" w:hanging="360"/>
+      </w:pPr>
+      <w:rPr>
+        <w:rFonts w:ascii="Wingdings" w:hAnsi="Wingdings" w:hint="default"/>
+      </w:rPr>
+    </w:lvl>
+    <w:lvl w:ilvl="3" w:tplc="04150001" w:tentative="1">
+      <w:start w:val="1"/>
+      <w:numFmt w:val="bullet"/>
+      <w:lvlText w:val=""/>
+      <w:lvlJc w:val="left"/>
+      <w:pPr>
+        <w:ind w:left="3447" w:hanging="360"/>
+      </w:pPr>
+      <w:rPr>
+        <w:rFonts w:ascii="Symbol" w:hAnsi="Symbol" w:hint="default"/>
+      </w:rPr>
+    </w:lvl>
+    <w:lvl w:ilvl="4" w:tplc="04150003" w:tentative="1">
+      <w:start w:val="1"/>
+      <w:numFmt w:val="bullet"/>
+      <w:lvlText w:val="o"/>
+      <w:lvlJc w:val="left"/>
+      <w:pPr>
+        <w:ind w:left="4167" w:hanging="360"/>
+      </w:pPr>
+      <w:rPr>
+        <w:rFonts w:ascii="Courier New" w:hAnsi="Courier New" w:cs="Courier New" w:hint="default"/>
+      </w:rPr>
+    </w:lvl>
+    <w:lvl w:ilvl="5" w:tplc="04150005" w:tentative="1">
+      <w:start w:val="1"/>
+      <w:numFmt w:val="bullet"/>
+      <w:lvlText w:val=""/>
+      <w:lvlJc w:val="left"/>
+      <w:pPr>
+        <w:ind w:left="4887" w:hanging="360"/>
+      </w:pPr>
+      <w:rPr>
+        <w:rFonts w:ascii="Wingdings" w:hAnsi="Wingdings" w:hint="default"/>
+      </w:rPr>
+    </w:lvl>
+    <w:lvl w:ilvl="6" w:tplc="04150001" w:tentative="1">
+      <w:start w:val="1"/>
+      <w:numFmt w:val="bullet"/>
+      <w:lvlText w:val=""/>
+      <w:lvlJc w:val="left"/>
+      <w:pPr>
+        <w:ind w:left="5607" w:hanging="360"/>
+      </w:pPr>
+      <w:rPr>
+        <w:rFonts w:ascii="Symbol" w:hAnsi="Symbol" w:hint="default"/>
+      </w:rPr>
+    </w:lvl>
+    <w:lvl w:ilvl="7" w:tplc="04150003" w:tentative="1">
+      <w:start w:val="1"/>
+      <w:numFmt w:val="bullet"/>
+      <w:lvlText w:val="o"/>
+      <w:lvlJc w:val="left"/>
+      <w:pPr>
+        <w:ind w:left="6327" w:hanging="360"/>
+      </w:pPr>
+      <w:rPr>
+        <w:rFonts w:ascii="Courier New" w:hAnsi="Courier New" w:cs="Courier New" w:hint="default"/>
+      </w:rPr>
+    </w:lvl>
+    <w:lvl w:ilvl="8" w:tplc="04150005" w:tentative="1">
+      <w:start w:val="1"/>
+      <w:numFmt w:val="bullet"/>
+      <w:lvlText w:val=""/>
+      <w:lvlJc w:val="left"/>
+      <w:pPr>
+        <w:ind w:left="7047" w:hanging="360"/>
       </w:pPr>
       <w:rPr>
         <w:rFonts w:ascii="Wingdings" w:hAnsi="Wingdings" w:hint="default"/>
@@ -4834,31 +6481,40 @@
     <w:abstractNumId w:val="1"/>
   </w:num>
   <w:num w:numId="2">
-    <w:abstractNumId w:val="6"/>
+    <w:abstractNumId w:val="8"/>
   </w:num>
   <w:num w:numId="3">
     <w:abstractNumId w:val="2"/>
   </w:num>
   <w:num w:numId="4">
-    <w:abstractNumId w:val="4"/>
+    <w:abstractNumId w:val="6"/>
   </w:num>
   <w:num w:numId="5">
-    <w:abstractNumId w:val="5"/>
+    <w:abstractNumId w:val="7"/>
   </w:num>
   <w:num w:numId="6">
-    <w:abstractNumId w:val="9"/>
+    <w:abstractNumId w:val="11"/>
   </w:num>
   <w:num w:numId="7">
     <w:abstractNumId w:val="3"/>
   </w:num>
   <w:num w:numId="8">
-    <w:abstractNumId w:val="7"/>
+    <w:abstractNumId w:val="9"/>
   </w:num>
   <w:num w:numId="9">
-    <w:abstractNumId w:val="8"/>
+    <w:abstractNumId w:val="10"/>
   </w:num>
   <w:num w:numId="10">
     <w:abstractNumId w:val="0"/>
+  </w:num>
+  <w:num w:numId="11">
+    <w:abstractNumId w:val="4"/>
+  </w:num>
+  <w:num w:numId="12">
+    <w:abstractNumId w:val="12"/>
+  </w:num>
+  <w:num w:numId="13">
+    <w:abstractNumId w:val="5"/>
   </w:num>
 </w:numbering>
 </file>
@@ -5483,6 +7139,23 @@
     <w:uiPriority w:val="99"/>
     <w:rsid w:val="00607F60"/>
   </w:style>
+  <w:style w:type="paragraph" w:styleId="NormalnyWeb">
+    <w:name w:val="Normal (Web)"/>
+    <w:basedOn w:val="Normalny"/>
+    <w:uiPriority w:val="99"/>
+    <w:semiHidden/>
+    <w:unhideWhenUsed/>
+    <w:rsid w:val="00563AA8"/>
+    <w:pPr>
+      <w:spacing w:before="100" w:beforeAutospacing="1" w:after="100" w:afterAutospacing="1" w:line="240" w:lineRule="auto"/>
+    </w:pPr>
+    <w:rPr>
+      <w:rFonts w:ascii="Times New Roman" w:eastAsia="Times New Roman" w:hAnsi="Times New Roman" w:cs="Times New Roman"/>
+      <w:sz w:val="24"/>
+      <w:szCs w:val="24"/>
+      <w:lang w:eastAsia="pl-PL"/>
+    </w:rPr>
+  </w:style>
 </w:styles>
 </file>
 
@@ -5752,7 +7425,7 @@
 </file>
 
 <file path=customXml/itemProps1.xml><?xml version="1.0" encoding="utf-8"?>
-<ds:datastoreItem xmlns:ds="http://schemas.openxmlformats.org/officeDocument/2006/customXml" ds:itemID="{51440A23-FE9A-4A03-BD28-9CA418C06989}">
+<ds:datastoreItem xmlns:ds="http://schemas.openxmlformats.org/officeDocument/2006/customXml" ds:itemID="{C6B7D48B-D930-43FA-84FD-727A4FA31DE0}">
   <ds:schemaRefs>
     <ds:schemaRef ds:uri="http://schemas.openxmlformats.org/officeDocument/2006/bibliography"/>
   </ds:schemaRefs>

</xml_diff>